<commit_message>
Merge pdf files using Macbook
</commit_message>
<xml_diff>
--- a/docs/Appendix A.docx
+++ b/docs/Appendix A.docx
@@ -1,6 +1,6 @@
 
 <file path=word/document.xml><?xml version="1.0" encoding="utf-8"?>
-<w:document xmlns:wpc="http://schemas.microsoft.com/office/word/2010/wordprocessingCanvas" xmlns:cx="http://schemas.microsoft.com/office/drawing/2014/chartex" xmlns:cx1="http://schemas.microsoft.com/office/drawing/2015/9/8/chartex" xmlns:cx2="http://schemas.microsoft.com/office/drawing/2015/10/21/chartex" xmlns:mc="http://schemas.openxmlformats.org/markup-compatibility/2006" xmlns:o="urn:schemas-microsoft-com:office:office" xmlns:r="http://schemas.openxmlformats.org/officeDocument/2006/relationships" xmlns:m="http://schemas.openxmlformats.org/officeDocument/2006/math" xmlns:v="urn:schemas-microsoft-com:vml" xmlns:wp14="http://schemas.microsoft.com/office/word/2010/wordprocessingDrawing" xmlns:wp="http://schemas.openxmlformats.org/drawingml/2006/wordprocessingDrawing" xmlns:w10="urn:schemas-microsoft-com:office:word" xmlns:w="http://schemas.openxmlformats.org/wordprocessingml/2006/main" xmlns:w14="http://schemas.microsoft.com/office/word/2010/wordml" xmlns:w15="http://schemas.microsoft.com/office/word/2012/wordml" xmlns:w16se="http://schemas.microsoft.com/office/word/2015/wordml/symex" xmlns:wpg="http://schemas.microsoft.com/office/word/2010/wordprocessingGroup" xmlns:wpi="http://schemas.microsoft.com/office/word/2010/wordprocessingInk" xmlns:wne="http://schemas.microsoft.com/office/word/2006/wordml" xmlns:wps="http://schemas.microsoft.com/office/word/2010/wordprocessingShape" mc:Ignorable="w14 w15 w16se wp14">
+<w:document xmlns:wpc="http://schemas.microsoft.com/office/word/2010/wordprocessingCanvas" xmlns:mo="http://schemas.microsoft.com/office/mac/office/2008/main" xmlns:mc="http://schemas.openxmlformats.org/markup-compatibility/2006" xmlns:mv="urn:schemas-microsoft-com:mac:vml" xmlns:o="urn:schemas-microsoft-com:office:office" xmlns:r="http://schemas.openxmlformats.org/officeDocument/2006/relationships" xmlns:m="http://schemas.openxmlformats.org/officeDocument/2006/math" xmlns:v="urn:schemas-microsoft-com:vml" xmlns:wp14="http://schemas.microsoft.com/office/word/2010/wordprocessingDrawing" xmlns:wp="http://schemas.openxmlformats.org/drawingml/2006/wordprocessingDrawing" xmlns:w10="urn:schemas-microsoft-com:office:word" xmlns:w="http://schemas.openxmlformats.org/wordprocessingml/2006/main" xmlns:w14="http://schemas.microsoft.com/office/word/2010/wordml" xmlns:w15="http://schemas.microsoft.com/office/word/2012/wordml" xmlns:wpg="http://schemas.microsoft.com/office/word/2010/wordprocessingGroup" xmlns:wpi="http://schemas.microsoft.com/office/word/2010/wordprocessingInk" xmlns:wne="http://schemas.microsoft.com/office/word/2006/wordml" xmlns:wps="http://schemas.microsoft.com/office/word/2010/wordprocessingShape" mc:Ignorable="w14 w15 wp14">
   <w:body>
     <w:p>
       <w:pPr>
@@ -19,8 +19,6 @@
           <w:sz w:val="28"/>
         </w:rPr>
       </w:pPr>
-      <w:bookmarkStart w:id="0" w:name="_GoBack"/>
-      <w:bookmarkEnd w:id="0"/>
       <w:r>
         <w:rPr>
           <w:rFonts w:ascii="Times New Roman" w:hAnsi="Times New Roman" w:cs="Times New Roman"/>
@@ -125,7 +123,7 @@
           <w:lang w:eastAsia="zh-CN"/>
         </w:rPr>
         <w:drawing>
-          <wp:inline distT="0" distB="0" distL="0" distR="0">
+          <wp:inline distT="0" distB="0" distL="0" distR="0" wp14:anchorId="3EB5E9A5" wp14:editId="63D140F2">
             <wp:extent cx="4813300" cy="1676088"/>
             <wp:effectExtent l="0" t="0" r="6350" b="635"/>
             <wp:docPr id="3" name="Picture 3" descr="C:\Users\user01\AppData\Local\Microsoft\Windows\INetCache\Content.Word\foxcmd.png"/>
@@ -244,7 +242,7 @@
           <w:lang w:eastAsia="zh-CN"/>
         </w:rPr>
         <w:drawing>
-          <wp:inline distT="0" distB="0" distL="0" distR="0" wp14:anchorId="28144044" wp14:editId="2BF22F58">
+          <wp:inline distT="0" distB="0" distL="0" distR="0" wp14:anchorId="6DB5743B" wp14:editId="6538DFFC">
             <wp:extent cx="3725681" cy="4699591"/>
             <wp:effectExtent l="0" t="0" r="8255" b="6350"/>
             <wp:docPr id="4" name="Picture 4" descr="C:\Users\user01\AppData\Local\Microsoft\Windows\INetCache\Content.Word\fox.png"/>
@@ -349,7 +347,7 @@
         </w:rPr>
         <w:lastRenderedPageBreak/>
         <w:drawing>
-          <wp:inline distT="0" distB="0" distL="0" distR="0" wp14:anchorId="66F7DF4A" wp14:editId="4E3DFF1C">
+          <wp:inline distT="0" distB="0" distL="0" distR="0" wp14:anchorId="51F5BDC2" wp14:editId="5B7D94F1">
             <wp:extent cx="4013200" cy="4558275"/>
             <wp:effectExtent l="0" t="0" r="6350" b="0"/>
             <wp:docPr id="2" name="Picture 2" descr="C:\Users\user01\AppData\Local\Microsoft\Windows\INetCache\Content.Word\fox_thresh.png"/>
@@ -465,7 +463,7 @@
           <w:lang w:eastAsia="zh-CN"/>
         </w:rPr>
         <w:drawing>
-          <wp:inline distT="0" distB="0" distL="0" distR="0">
+          <wp:inline distT="0" distB="0" distL="0" distR="0" wp14:anchorId="7BC7B6BE" wp14:editId="37BA8505">
             <wp:extent cx="4380238" cy="3556000"/>
             <wp:effectExtent l="0" t="0" r="1270" b="6350"/>
             <wp:docPr id="5" name="Picture 5" descr="C:\Users\user01\AppData\Local\Microsoft\Windows\INetCache\Content.Word\fox_out.png"/>
@@ -536,15 +534,7 @@
           <w:b/>
           <w:sz w:val="24"/>
         </w:rPr>
-        <w:t xml:space="preserve">Text output in English. </w:t>
-      </w:r>
-      <w:r>
-        <w:rPr>
-          <w:rFonts w:ascii="Times New Roman" w:hAnsi="Times New Roman" w:cs="Times New Roman"/>
-          <w:b/>
-          <w:sz w:val="24"/>
-        </w:rPr>
-        <w:t>(</w:t>
+        <w:t>Text output in English. (</w:t>
       </w:r>
       <w:r>
         <w:rPr>
@@ -558,14 +548,7 @@
           <w:rFonts w:ascii="Courier Std" w:hAnsi="Courier Std" w:cs="Times New Roman"/>
           <w:sz w:val="24"/>
         </w:rPr>
-        <w:t>_output</w:t>
-      </w:r>
-      <w:r>
-        <w:rPr>
-          <w:rFonts w:ascii="Courier Std" w:hAnsi="Courier Std" w:cs="Times New Roman"/>
-          <w:sz w:val="24"/>
-        </w:rPr>
-        <w:t>.txt</w:t>
+        <w:t>_output.txt</w:t>
       </w:r>
       <w:r>
         <w:rPr>
@@ -635,7 +618,7 @@
           <w:lang w:eastAsia="zh-CN"/>
         </w:rPr>
         <w:drawing>
-          <wp:inline distT="0" distB="0" distL="0" distR="0" wp14:anchorId="7209EEE4" wp14:editId="021E950C">
+          <wp:inline distT="0" distB="0" distL="0" distR="0" wp14:anchorId="098DDD2C" wp14:editId="226A97FC">
             <wp:extent cx="4199890" cy="3731895"/>
             <wp:effectExtent l="0" t="0" r="0" b="1905"/>
             <wp:docPr id="1" name="Picture 1" descr="C:\Users\user01\AppData\Local\Microsoft\Windows\INetCache\Content.Word\fox_out_es.png"/>
@@ -928,45 +911,14 @@
           <w:b/>
           <w:sz w:val="28"/>
         </w:rPr>
-        <w:t>2</w:t>
-      </w:r>
-      <w:r>
-        <w:rPr>
-          <w:rFonts w:ascii="Times New Roman" w:hAnsi="Times New Roman" w:cs="Times New Roman"/>
-          <w:b/>
-          <w:sz w:val="28"/>
-        </w:rPr>
-        <w:t xml:space="preserve">. Image </w:t>
-      </w:r>
-      <w:r>
-        <w:rPr>
-          <w:rFonts w:ascii="Times New Roman" w:hAnsi="Times New Roman" w:cs="Times New Roman"/>
-          <w:b/>
-          <w:sz w:val="28"/>
-        </w:rPr>
-        <w:t>2</w:t>
-      </w:r>
-      <w:r>
-        <w:rPr>
-          <w:rFonts w:ascii="Times New Roman" w:hAnsi="Times New Roman" w:cs="Times New Roman"/>
-          <w:b/>
-          <w:sz w:val="28"/>
-        </w:rPr>
-        <w:t xml:space="preserve">: </w:t>
-      </w:r>
-      <w:r>
-        <w:rPr>
-          <w:rFonts w:ascii="Courier Std" w:hAnsi="Courier Std" w:cs="Times New Roman"/>
-          <w:sz w:val="28"/>
-        </w:rPr>
-        <w:t>hand_cat</w:t>
-      </w:r>
-      <w:r>
-        <w:rPr>
-          <w:rFonts w:ascii="Courier Std" w:hAnsi="Courier Std" w:cs="Times New Roman"/>
-          <w:sz w:val="28"/>
-        </w:rPr>
-        <w:t>.png</w:t>
+        <w:t xml:space="preserve">2. Image 2: </w:t>
+      </w:r>
+      <w:r>
+        <w:rPr>
+          <w:rFonts w:ascii="Courier Std" w:hAnsi="Courier Std" w:cs="Times New Roman"/>
+          <w:sz w:val="28"/>
+        </w:rPr>
+        <w:t>hand_cat.png</w:t>
       </w:r>
     </w:p>
     <w:p>
@@ -990,7 +942,7 @@
           <w:lang w:eastAsia="zh-CN"/>
         </w:rPr>
         <w:drawing>
-          <wp:inline distT="0" distB="0" distL="0" distR="0">
+          <wp:inline distT="0" distB="0" distL="0" distR="0" wp14:anchorId="6E555E75" wp14:editId="5C15AC62">
             <wp:extent cx="4457700" cy="1409700"/>
             <wp:effectExtent l="0" t="0" r="0" b="0"/>
             <wp:docPr id="16" name="Picture 16" descr="C:\Users\user01\AppData\Local\Microsoft\Windows\INetCache\Content.Word\handcatcmd.png"/>
@@ -1091,7 +1043,7 @@
           <w:lang w:eastAsia="zh-CN"/>
         </w:rPr>
         <w:drawing>
-          <wp:inline distT="0" distB="0" distL="0" distR="0">
+          <wp:inline distT="0" distB="0" distL="0" distR="0" wp14:anchorId="46830B6F" wp14:editId="2C5A8761">
             <wp:extent cx="4292600" cy="1816100"/>
             <wp:effectExtent l="0" t="0" r="0" b="0"/>
             <wp:docPr id="18" name="Picture 18" descr="C:\Users\user01\AppData\Local\Microsoft\Windows\INetCache\Content.Word\cat.png"/>
@@ -1211,7 +1163,7 @@
           <w:lang w:eastAsia="zh-CN"/>
         </w:rPr>
         <w:drawing>
-          <wp:inline distT="0" distB="0" distL="0" distR="0">
+          <wp:inline distT="0" distB="0" distL="0" distR="0" wp14:anchorId="280856DA" wp14:editId="62F8AF07">
             <wp:extent cx="4432300" cy="1879600"/>
             <wp:effectExtent l="0" t="0" r="6350" b="6350"/>
             <wp:docPr id="19" name="Picture 19" descr="C:\Users\user01\AppData\Local\Microsoft\Windows\INetCache\Content.Word\hand_cat_thresh.png"/>
@@ -1281,14 +1233,7 @@
           <w:rFonts w:ascii="Courier Std" w:hAnsi="Courier Std" w:cs="Times New Roman"/>
           <w:sz w:val="24"/>
         </w:rPr>
-        <w:t>hand_cat</w:t>
-      </w:r>
-      <w:r>
-        <w:rPr>
-          <w:rFonts w:ascii="Courier Std" w:hAnsi="Courier Std" w:cs="Times New Roman"/>
-          <w:sz w:val="24"/>
-        </w:rPr>
-        <w:t>_thresh</w:t>
+        <w:t>hand_cat_thresh</w:t>
       </w:r>
       <w:r>
         <w:rPr>
@@ -1337,7 +1282,7 @@
           <w:lang w:eastAsia="zh-CN"/>
         </w:rPr>
         <w:drawing>
-          <wp:inline distT="0" distB="0" distL="0" distR="0">
+          <wp:inline distT="0" distB="0" distL="0" distR="0" wp14:anchorId="795F8478" wp14:editId="6069E322">
             <wp:extent cx="4775200" cy="1384300"/>
             <wp:effectExtent l="0" t="0" r="6350" b="6350"/>
             <wp:docPr id="11" name="Picture 11" descr="C:\Users\user01\AppData\Local\Microsoft\Windows\INetCache\Content.Word\hand_cat_out.png"/>
@@ -1445,56 +1390,44 @@
     <w:p>
       <w:pPr>
         <w:rPr>
-          <w:rFonts w:ascii="Courier Std" w:hAnsi="Courier Std" w:cs="Times New Roman"/>
-          <w:sz w:val="28"/>
-        </w:rPr>
-      </w:pPr>
-      <w:r>
-        <w:rPr>
-          <w:rFonts w:ascii="Times New Roman" w:hAnsi="Times New Roman" w:cs="Times New Roman"/>
-          <w:b/>
-          <w:sz w:val="28"/>
-        </w:rPr>
-        <w:lastRenderedPageBreak/>
-        <w:t>3</w:t>
-      </w:r>
-      <w:r>
-        <w:rPr>
-          <w:rFonts w:ascii="Times New Roman" w:hAnsi="Times New Roman" w:cs="Times New Roman"/>
-          <w:b/>
-          <w:sz w:val="28"/>
-        </w:rPr>
-        <w:t xml:space="preserve">. Image </w:t>
-      </w:r>
-      <w:r>
-        <w:rPr>
-          <w:rFonts w:ascii="Times New Roman" w:hAnsi="Times New Roman" w:cs="Times New Roman"/>
-          <w:b/>
-          <w:sz w:val="28"/>
-        </w:rPr>
-        <w:t>3</w:t>
-      </w:r>
-      <w:r>
-        <w:rPr>
-          <w:rFonts w:ascii="Times New Roman" w:hAnsi="Times New Roman" w:cs="Times New Roman"/>
-          <w:b/>
-          <w:sz w:val="28"/>
-        </w:rPr>
-        <w:t xml:space="preserve">: </w:t>
-      </w:r>
-      <w:r>
-        <w:rPr>
-          <w:rFonts w:ascii="Courier Std" w:hAnsi="Courier Std" w:cs="Times New Roman"/>
-          <w:sz w:val="28"/>
-        </w:rPr>
-        <w:t>obama2</w:t>
-      </w:r>
-      <w:r>
-        <w:rPr>
-          <w:rFonts w:ascii="Courier Std" w:hAnsi="Courier Std" w:cs="Times New Roman"/>
-          <w:sz w:val="28"/>
-        </w:rPr>
-        <w:t>.png</w:t>
+          <w:rFonts w:ascii="Times New Roman" w:hAnsi="Times New Roman" w:cs="Times New Roman"/>
+          <w:b/>
+          <w:sz w:val="24"/>
+        </w:rPr>
+      </w:pPr>
+    </w:p>
+    <w:p>
+      <w:pPr>
+        <w:rPr>
+          <w:rFonts w:ascii="Times New Roman" w:hAnsi="Times New Roman" w:cs="Times New Roman"/>
+          <w:b/>
+          <w:sz w:val="24"/>
+        </w:rPr>
+      </w:pPr>
+      <w:bookmarkStart w:id="0" w:name="_GoBack"/>
+      <w:bookmarkEnd w:id="0"/>
+    </w:p>
+    <w:p>
+      <w:pPr>
+        <w:rPr>
+          <w:rFonts w:ascii="Courier Std" w:hAnsi="Courier Std" w:cs="Times New Roman"/>
+          <w:sz w:val="28"/>
+        </w:rPr>
+      </w:pPr>
+      <w:r>
+        <w:rPr>
+          <w:rFonts w:ascii="Times New Roman" w:hAnsi="Times New Roman" w:cs="Times New Roman"/>
+          <w:b/>
+          <w:sz w:val="28"/>
+        </w:rPr>
+        <w:t xml:space="preserve">3. Image 3: </w:t>
+      </w:r>
+      <w:r>
+        <w:rPr>
+          <w:rFonts w:ascii="Courier Std" w:hAnsi="Courier Std" w:cs="Times New Roman"/>
+          <w:sz w:val="28"/>
+        </w:rPr>
+        <w:t>obama2.png</w:t>
       </w:r>
     </w:p>
     <w:p>
@@ -1518,7 +1451,7 @@
           <w:lang w:eastAsia="zh-CN"/>
         </w:rPr>
         <w:drawing>
-          <wp:inline distT="0" distB="0" distL="0" distR="0">
+          <wp:inline distT="0" distB="0" distL="0" distR="0" wp14:anchorId="593B6CC9" wp14:editId="57C94844">
             <wp:extent cx="4216400" cy="1460500"/>
             <wp:effectExtent l="0" t="0" r="0" b="6350"/>
             <wp:docPr id="27" name="Picture 27" descr="C:\Users\user01\AppData\Local\Microsoft\Windows\INetCache\Content.Word\obamacmd.png"/>
@@ -1619,7 +1552,7 @@
           <w:lang w:eastAsia="zh-CN"/>
         </w:rPr>
         <w:drawing>
-          <wp:inline distT="0" distB="0" distL="0" distR="0">
+          <wp:inline distT="0" distB="0" distL="0" distR="0" wp14:anchorId="5FE62C19" wp14:editId="1C369B4B">
             <wp:extent cx="3632200" cy="2311400"/>
             <wp:effectExtent l="0" t="0" r="6350" b="0"/>
             <wp:docPr id="28" name="Picture 28" descr="C:\Users\user01\AppData\Local\Microsoft\Windows\INetCache\Content.Word\obama2.png"/>
@@ -1739,7 +1672,7 @@
           <w:lang w:eastAsia="zh-CN"/>
         </w:rPr>
         <w:drawing>
-          <wp:inline distT="0" distB="0" distL="0" distR="0">
+          <wp:inline distT="0" distB="0" distL="0" distR="0" wp14:anchorId="75F04869" wp14:editId="1E16DEE1">
             <wp:extent cx="3632200" cy="2298700"/>
             <wp:effectExtent l="0" t="0" r="6350" b="6350"/>
             <wp:docPr id="31" name="Picture 31" descr="C:\Users\user01\AppData\Local\Microsoft\Windows\INetCache\Content.Word\obama2_thresh.png"/>
@@ -1859,7 +1792,7 @@
           <w:lang w:eastAsia="zh-CN"/>
         </w:rPr>
         <w:drawing>
-          <wp:inline distT="0" distB="0" distL="0" distR="0">
+          <wp:inline distT="0" distB="0" distL="0" distR="0" wp14:anchorId="6E712598" wp14:editId="05BC197B">
             <wp:extent cx="3238500" cy="1016000"/>
             <wp:effectExtent l="0" t="0" r="0" b="0"/>
             <wp:docPr id="34" name="Picture 34" descr="C:\Users\user01\AppData\Local\Microsoft\Windows\INetCache\Content.Word\obama2_out.png"/>
@@ -1959,8 +1892,8 @@
 </file>
 
 <file path=word/numbering.xml><?xml version="1.0" encoding="utf-8"?>
-<w:numbering xmlns:wpc="http://schemas.microsoft.com/office/word/2010/wordprocessingCanvas" xmlns:cx="http://schemas.microsoft.com/office/drawing/2014/chartex" xmlns:cx1="http://schemas.microsoft.com/office/drawing/2015/9/8/chartex" xmlns:cx2="http://schemas.microsoft.com/office/drawing/2015/10/21/chartex" xmlns:mc="http://schemas.openxmlformats.org/markup-compatibility/2006" xmlns:o="urn:schemas-microsoft-com:office:office" xmlns:r="http://schemas.openxmlformats.org/officeDocument/2006/relationships" xmlns:m="http://schemas.openxmlformats.org/officeDocument/2006/math" xmlns:v="urn:schemas-microsoft-com:vml" xmlns:wp14="http://schemas.microsoft.com/office/word/2010/wordprocessingDrawing" xmlns:wp="http://schemas.openxmlformats.org/drawingml/2006/wordprocessingDrawing" xmlns:w10="urn:schemas-microsoft-com:office:word" xmlns:w="http://schemas.openxmlformats.org/wordprocessingml/2006/main" xmlns:w14="http://schemas.microsoft.com/office/word/2010/wordml" xmlns:w15="http://schemas.microsoft.com/office/word/2012/wordml" xmlns:w16se="http://schemas.microsoft.com/office/word/2015/wordml/symex" xmlns:wpg="http://schemas.microsoft.com/office/word/2010/wordprocessingGroup" xmlns:wpi="http://schemas.microsoft.com/office/word/2010/wordprocessingInk" xmlns:wne="http://schemas.microsoft.com/office/word/2006/wordml" xmlns:wps="http://schemas.microsoft.com/office/word/2010/wordprocessingShape" mc:Ignorable="w14 w15 w16se wp14">
-  <w:abstractNum w:abstractNumId="0" w15:restartNumberingAfterBreak="0">
+<w:numbering xmlns:wpc="http://schemas.microsoft.com/office/word/2010/wordprocessingCanvas" xmlns:mo="http://schemas.microsoft.com/office/mac/office/2008/main" xmlns:mc="http://schemas.openxmlformats.org/markup-compatibility/2006" xmlns:mv="urn:schemas-microsoft-com:mac:vml" xmlns:o="urn:schemas-microsoft-com:office:office" xmlns:r="http://schemas.openxmlformats.org/officeDocument/2006/relationships" xmlns:m="http://schemas.openxmlformats.org/officeDocument/2006/math" xmlns:v="urn:schemas-microsoft-com:vml" xmlns:wp14="http://schemas.microsoft.com/office/word/2010/wordprocessingDrawing" xmlns:wp="http://schemas.openxmlformats.org/drawingml/2006/wordprocessingDrawing" xmlns:w10="urn:schemas-microsoft-com:office:word" xmlns:w="http://schemas.openxmlformats.org/wordprocessingml/2006/main" xmlns:w14="http://schemas.microsoft.com/office/word/2010/wordml" xmlns:w15="http://schemas.microsoft.com/office/word/2012/wordml" xmlns:wpg="http://schemas.microsoft.com/office/word/2010/wordprocessingGroup" xmlns:wpi="http://schemas.microsoft.com/office/word/2010/wordprocessingInk" xmlns:wne="http://schemas.microsoft.com/office/word/2006/wordml" xmlns:wps="http://schemas.microsoft.com/office/word/2010/wordprocessingShape" mc:Ignorable="w14 w15 wp14">
+  <w:abstractNum w:abstractNumId="0">
     <w:nsid w:val="67E21259"/>
     <w:multiLevelType w:val="hybridMultilevel"/>
     <w:tmpl w:val="25CED9BC"/>
@@ -2057,7 +1990,7 @@
 </file>
 
 <file path=word/styles.xml><?xml version="1.0" encoding="utf-8"?>
-<w:styles xmlns:mc="http://schemas.openxmlformats.org/markup-compatibility/2006" xmlns:r="http://schemas.openxmlformats.org/officeDocument/2006/relationships" xmlns:w="http://schemas.openxmlformats.org/wordprocessingml/2006/main" xmlns:w14="http://schemas.microsoft.com/office/word/2010/wordml" xmlns:w15="http://schemas.microsoft.com/office/word/2012/wordml" xmlns:w16se="http://schemas.microsoft.com/office/word/2015/wordml/symex" mc:Ignorable="w14 w15 w16se">
+<w:styles xmlns:mc="http://schemas.openxmlformats.org/markup-compatibility/2006" xmlns:r="http://schemas.openxmlformats.org/officeDocument/2006/relationships" xmlns:w="http://schemas.openxmlformats.org/wordprocessingml/2006/main" xmlns:w14="http://schemas.microsoft.com/office/word/2010/wordml" xmlns:w15="http://schemas.microsoft.com/office/word/2012/wordml" mc:Ignorable="w14 w15">
   <w:docDefaults>
     <w:rPrDefault>
       <w:rPr>
@@ -2073,7 +2006,7 @@
       </w:pPr>
     </w:pPrDefault>
   </w:docDefaults>
-  <w:latentStyles w:defLockedState="0" w:defUIPriority="99" w:defSemiHidden="0" w:defUnhideWhenUsed="0" w:defQFormat="0" w:count="372">
+  <w:latentStyles w:defLockedState="0" w:defUIPriority="99" w:defSemiHidden="0" w:defUnhideWhenUsed="0" w:defQFormat="0" w:count="381">
     <w:lsdException w:name="Normal" w:uiPriority="0" w:qFormat="1"/>
     <w:lsdException w:name="heading 1" w:uiPriority="9" w:qFormat="1"/>
     <w:lsdException w:name="heading 2" w:semiHidden="1" w:uiPriority="9" w:unhideWhenUsed="1" w:qFormat="1"/>

</xml_diff>

<commit_message>
Fix appendix and merge pdf files
</commit_message>
<xml_diff>
--- a/docs/Appendix A.docx
+++ b/docs/Appendix A.docx
@@ -7,23 +7,23 @@
         <w:rPr>
           <w:rFonts w:ascii="Times New Roman" w:hAnsi="Times New Roman" w:cs="Times New Roman"/>
           <w:b/>
-          <w:sz w:val="28"/>
-        </w:rPr>
-      </w:pPr>
-    </w:p>
-    <w:p>
-      <w:pPr>
-        <w:rPr>
-          <w:rFonts w:ascii="Times New Roman" w:hAnsi="Times New Roman" w:cs="Times New Roman"/>
-          <w:b/>
-          <w:sz w:val="28"/>
-        </w:rPr>
-      </w:pPr>
-      <w:r>
-        <w:rPr>
-          <w:rFonts w:ascii="Times New Roman" w:hAnsi="Times New Roman" w:cs="Times New Roman"/>
-          <w:b/>
-          <w:sz w:val="28"/>
+          <w:sz w:val="24"/>
+        </w:rPr>
+      </w:pPr>
+    </w:p>
+    <w:p>
+      <w:pPr>
+        <w:rPr>
+          <w:rFonts w:ascii="Times New Roman" w:hAnsi="Times New Roman" w:cs="Times New Roman"/>
+          <w:b/>
+          <w:sz w:val="24"/>
+        </w:rPr>
+      </w:pPr>
+      <w:r>
+        <w:rPr>
+          <w:rFonts w:ascii="Times New Roman" w:hAnsi="Times New Roman" w:cs="Times New Roman"/>
+          <w:b/>
+          <w:sz w:val="24"/>
         </w:rPr>
         <w:t>Appendix A.</w:t>
       </w:r>
@@ -32,41 +32,35 @@
       <w:pPr>
         <w:rPr>
           <w:rFonts w:ascii="Times New Roman" w:hAnsi="Times New Roman" w:cs="Times New Roman"/>
-        </w:rPr>
-      </w:pPr>
-    </w:p>
-    <w:p>
-      <w:pPr>
-        <w:rPr>
-          <w:rFonts w:ascii="Times New Roman" w:hAnsi="Times New Roman" w:cs="Times New Roman"/>
-          <w:sz w:val="24"/>
-        </w:rPr>
-      </w:pPr>
-      <w:r>
-        <w:rPr>
-          <w:rFonts w:ascii="Times New Roman" w:hAnsi="Times New Roman" w:cs="Times New Roman"/>
-          <w:sz w:val="24"/>
-        </w:rPr>
-        <w:t>The</w:t>
-      </w:r>
-      <w:r>
-        <w:rPr>
-          <w:rFonts w:ascii="Times New Roman" w:hAnsi="Times New Roman" w:cs="Times New Roman"/>
-          <w:sz w:val="24"/>
-        </w:rPr>
-        <w:t xml:space="preserve"> following are sample runs for the </w:t>
-      </w:r>
-      <w:r>
-        <w:rPr>
-          <w:rFonts w:ascii="Times New Roman" w:hAnsi="Times New Roman" w:cs="Times New Roman"/>
-          <w:sz w:val="24"/>
+          <w:sz w:val="18"/>
+        </w:rPr>
+      </w:pPr>
+    </w:p>
+    <w:p>
+      <w:pPr>
+        <w:rPr>
+          <w:rFonts w:ascii="Times New Roman" w:hAnsi="Times New Roman" w:cs="Times New Roman"/>
+          <w:sz w:val="22"/>
+        </w:rPr>
+      </w:pPr>
+      <w:r>
+        <w:rPr>
+          <w:rFonts w:ascii="Times New Roman" w:hAnsi="Times New Roman" w:cs="Times New Roman"/>
+          <w:sz w:val="22"/>
+        </w:rPr>
+        <w:t xml:space="preserve">The following are sample runs for the </w:t>
+      </w:r>
+      <w:r>
+        <w:rPr>
+          <w:rFonts w:ascii="Times New Roman" w:hAnsi="Times New Roman" w:cs="Times New Roman"/>
+          <w:sz w:val="22"/>
         </w:rPr>
         <w:t xml:space="preserve">three </w:t>
       </w:r>
       <w:r>
         <w:rPr>
           <w:rFonts w:ascii="Times New Roman" w:hAnsi="Times New Roman" w:cs="Times New Roman"/>
-          <w:sz w:val="24"/>
+          <w:sz w:val="22"/>
         </w:rPr>
         <w:t>images referred to in our report.</w:t>
       </w:r>
@@ -75,29 +69,29 @@
       <w:pPr>
         <w:rPr>
           <w:rFonts w:ascii="Times New Roman" w:hAnsi="Times New Roman" w:cs="Times New Roman"/>
-          <w:sz w:val="28"/>
-        </w:rPr>
-      </w:pPr>
-    </w:p>
-    <w:p>
-      <w:pPr>
-        <w:rPr>
-          <w:rFonts w:ascii="Courier Std" w:hAnsi="Courier Std" w:cs="Times New Roman"/>
-          <w:sz w:val="28"/>
-        </w:rPr>
-      </w:pPr>
-      <w:r>
-        <w:rPr>
-          <w:rFonts w:ascii="Times New Roman" w:hAnsi="Times New Roman" w:cs="Times New Roman"/>
-          <w:b/>
-          <w:sz w:val="28"/>
+          <w:sz w:val="24"/>
+        </w:rPr>
+      </w:pPr>
+    </w:p>
+    <w:p>
+      <w:pPr>
+        <w:rPr>
+          <w:rFonts w:ascii="Courier Std" w:hAnsi="Courier Std" w:cs="Times New Roman"/>
+          <w:sz w:val="26"/>
+        </w:rPr>
+      </w:pPr>
+      <w:r>
+        <w:rPr>
+          <w:rFonts w:ascii="Times New Roman" w:hAnsi="Times New Roman" w:cs="Times New Roman"/>
+          <w:b/>
+          <w:sz w:val="24"/>
         </w:rPr>
         <w:t xml:space="preserve">1. Image 1: </w:t>
       </w:r>
       <w:r>
         <w:rPr>
           <w:rFonts w:ascii="Courier Std" w:hAnsi="Courier Std" w:cs="Times New Roman"/>
-          <w:sz w:val="28"/>
+          <w:sz w:val="26"/>
         </w:rPr>
         <w:t>aesop_fox.png</w:t>
       </w:r>
@@ -105,21 +99,22 @@
     <w:p>
       <w:pPr>
         <w:rPr>
-          <w:sz w:val="10"/>
-        </w:rPr>
-      </w:pPr>
-    </w:p>
-    <w:p>
-      <w:pPr>
-        <w:rPr>
-          <w:rFonts w:ascii="Courier Std" w:hAnsi="Courier Std" w:cs="Times New Roman"/>
-          <w:sz w:val="24"/>
+          <w:sz w:val="8"/>
+        </w:rPr>
+      </w:pPr>
+    </w:p>
+    <w:p>
+      <w:pPr>
+        <w:rPr>
+          <w:rFonts w:ascii="Courier Std" w:hAnsi="Courier Std" w:cs="Times New Roman"/>
+          <w:sz w:val="22"/>
         </w:rPr>
       </w:pPr>
       <w:r>
         <w:rPr>
           <w:rFonts w:ascii="Times New Roman" w:hAnsi="Times New Roman" w:cs="Times New Roman"/>
           <w:noProof/>
+          <w:sz w:val="18"/>
           <w:lang w:eastAsia="zh-CN"/>
         </w:rPr>
         <w:drawing>
@@ -176,7 +171,7 @@
       <w:pPr>
         <w:rPr>
           <w:rFonts w:ascii="Courier Std" w:hAnsi="Courier Std" w:cs="Times New Roman"/>
-          <w:sz w:val="10"/>
+          <w:sz w:val="8"/>
         </w:rPr>
       </w:pPr>
     </w:p>
@@ -186,6 +181,7 @@
         <w:rPr>
           <w:rFonts w:ascii="Times New Roman" w:hAnsi="Times New Roman" w:cs="Times New Roman"/>
           <w:noProof/>
+          <w:sz w:val="18"/>
           <w:lang w:eastAsia="zh-CN"/>
         </w:rPr>
       </w:pPr>
@@ -193,7 +189,7 @@
         <w:rPr>
           <w:rFonts w:ascii="Times New Roman" w:hAnsi="Times New Roman" w:cs="Times New Roman"/>
           <w:b/>
-          <w:sz w:val="24"/>
+          <w:sz w:val="22"/>
         </w:rPr>
         <w:t>Command line argument and standard out.</w:t>
       </w:r>
@@ -201,6 +197,7 @@
         <w:rPr>
           <w:rFonts w:ascii="Times New Roman" w:hAnsi="Times New Roman" w:cs="Times New Roman"/>
           <w:noProof/>
+          <w:sz w:val="18"/>
           <w:lang w:eastAsia="zh-CN"/>
         </w:rPr>
         <w:t xml:space="preserve"> </w:t>
@@ -212,6 +209,7 @@
         <w:rPr>
           <w:rFonts w:ascii="Times New Roman" w:hAnsi="Times New Roman" w:cs="Times New Roman"/>
           <w:noProof/>
+          <w:sz w:val="18"/>
           <w:lang w:eastAsia="zh-CN"/>
         </w:rPr>
       </w:pPr>
@@ -222,6 +220,7 @@
         <w:rPr>
           <w:rFonts w:ascii="Times New Roman" w:hAnsi="Times New Roman" w:cs="Times New Roman"/>
           <w:noProof/>
+          <w:sz w:val="18"/>
           <w:lang w:eastAsia="zh-CN"/>
         </w:rPr>
       </w:pPr>
@@ -232,13 +231,14 @@
         <w:rPr>
           <w:rFonts w:ascii="Times New Roman" w:hAnsi="Times New Roman" w:cs="Times New Roman"/>
           <w:b/>
-          <w:sz w:val="24"/>
+          <w:sz w:val="22"/>
         </w:rPr>
       </w:pPr>
       <w:r>
         <w:rPr>
           <w:rFonts w:ascii="Times New Roman" w:hAnsi="Times New Roman" w:cs="Times New Roman"/>
           <w:noProof/>
+          <w:sz w:val="18"/>
           <w:lang w:eastAsia="zh-CN"/>
         </w:rPr>
         <w:drawing>
@@ -297,29 +297,29 @@
         <w:rPr>
           <w:rFonts w:ascii="Times New Roman" w:hAnsi="Times New Roman" w:cs="Times New Roman"/>
           <w:b/>
-          <w:sz w:val="10"/>
-        </w:rPr>
-      </w:pPr>
-    </w:p>
-    <w:p>
-      <w:pPr>
-        <w:rPr>
-          <w:rFonts w:ascii="Courier Std" w:hAnsi="Courier Std" w:cs="Times New Roman"/>
-          <w:sz w:val="24"/>
-        </w:rPr>
-      </w:pPr>
-      <w:r>
-        <w:rPr>
-          <w:rFonts w:ascii="Times New Roman" w:hAnsi="Times New Roman" w:cs="Times New Roman"/>
-          <w:b/>
-          <w:sz w:val="24"/>
+          <w:sz w:val="8"/>
+        </w:rPr>
+      </w:pPr>
+    </w:p>
+    <w:p>
+      <w:pPr>
+        <w:rPr>
+          <w:rFonts w:ascii="Courier Std" w:hAnsi="Courier Std" w:cs="Times New Roman"/>
+          <w:sz w:val="22"/>
+        </w:rPr>
+      </w:pPr>
+      <w:r>
+        <w:rPr>
+          <w:rFonts w:ascii="Times New Roman" w:hAnsi="Times New Roman" w:cs="Times New Roman"/>
+          <w:b/>
+          <w:sz w:val="22"/>
         </w:rPr>
         <w:t xml:space="preserve">Original input image </w:t>
       </w:r>
       <w:r>
         <w:rPr>
           <w:rFonts w:ascii="Courier Std" w:hAnsi="Courier Std" w:cs="Times New Roman"/>
-          <w:sz w:val="24"/>
+          <w:sz w:val="22"/>
         </w:rPr>
         <w:t>aesop_fox.png</w:t>
       </w:r>
@@ -327,7 +327,7 @@
         <w:rPr>
           <w:rFonts w:ascii="Times New Roman" w:hAnsi="Times New Roman" w:cs="Times New Roman"/>
           <w:b/>
-          <w:sz w:val="24"/>
+          <w:sz w:val="22"/>
         </w:rPr>
         <w:t>, unprocessed.</w:t>
       </w:r>
@@ -336,13 +336,14 @@
       <w:pPr>
         <w:rPr>
           <w:rFonts w:ascii="Times New Roman" w:hAnsi="Times New Roman" w:cs="Times New Roman"/>
-          <w:sz w:val="24"/>
+          <w:sz w:val="22"/>
         </w:rPr>
       </w:pPr>
       <w:r>
         <w:rPr>
           <w:rFonts w:ascii="Times New Roman" w:hAnsi="Times New Roman" w:cs="Times New Roman"/>
           <w:noProof/>
+          <w:sz w:val="18"/>
           <w:lang w:eastAsia="zh-CN"/>
         </w:rPr>
         <w:lastRenderedPageBreak/>
@@ -400,43 +401,45 @@
       <w:pPr>
         <w:rPr>
           <w:rFonts w:ascii="Courier Std" w:hAnsi="Courier Std" w:cs="Times New Roman"/>
-          <w:sz w:val="24"/>
-        </w:rPr>
-      </w:pPr>
-      <w:r>
-        <w:rPr>
-          <w:rFonts w:ascii="Times New Roman" w:hAnsi="Times New Roman" w:cs="Times New Roman"/>
-          <w:b/>
-          <w:sz w:val="24"/>
-        </w:rPr>
-        <w:t xml:space="preserve">Thresholded input image </w:t>
-      </w:r>
-      <w:r>
-        <w:rPr>
-          <w:rFonts w:ascii="Courier Std" w:hAnsi="Courier Std" w:cs="Times New Roman"/>
-          <w:sz w:val="24"/>
-        </w:rPr>
-        <w:t>aesop_fox</w:t>
-      </w:r>
-      <w:r>
-        <w:rPr>
-          <w:rFonts w:ascii="Courier Std" w:hAnsi="Courier Std" w:cs="Times New Roman"/>
-          <w:sz w:val="24"/>
-        </w:rPr>
-        <w:t>_thresh</w:t>
-      </w:r>
-      <w:r>
-        <w:rPr>
-          <w:rFonts w:ascii="Courier Std" w:hAnsi="Courier Std" w:cs="Times New Roman"/>
-          <w:sz w:val="24"/>
-        </w:rPr>
-        <w:t>.png</w:t>
-      </w:r>
-      <w:r>
-        <w:rPr>
-          <w:rFonts w:ascii="Times New Roman" w:hAnsi="Times New Roman" w:cs="Times New Roman"/>
-          <w:b/>
-          <w:sz w:val="24"/>
+          <w:sz w:val="22"/>
+        </w:rPr>
+      </w:pPr>
+      <w:r>
+        <w:rPr>
+          <w:rFonts w:ascii="Times New Roman" w:hAnsi="Times New Roman" w:cs="Times New Roman"/>
+          <w:b/>
+          <w:sz w:val="22"/>
+        </w:rPr>
+        <w:t>Processed</w:t>
+      </w:r>
+      <w:r>
+        <w:rPr>
+          <w:rFonts w:ascii="Times New Roman" w:hAnsi="Times New Roman" w:cs="Times New Roman"/>
+          <w:b/>
+          <w:sz w:val="22"/>
+        </w:rPr>
+        <w:t xml:space="preserve"> </w:t>
+      </w:r>
+      <w:r>
+        <w:rPr>
+          <w:rFonts w:ascii="Times New Roman" w:hAnsi="Times New Roman" w:cs="Times New Roman"/>
+          <w:b/>
+          <w:sz w:val="22"/>
+        </w:rPr>
+        <w:t xml:space="preserve">input image </w:t>
+      </w:r>
+      <w:r>
+        <w:rPr>
+          <w:rFonts w:ascii="Courier Std" w:hAnsi="Courier Std" w:cs="Times New Roman"/>
+          <w:sz w:val="22"/>
+        </w:rPr>
+        <w:t>aesop_fox_thresh.png</w:t>
+      </w:r>
+      <w:r>
+        <w:rPr>
+          <w:rFonts w:ascii="Times New Roman" w:hAnsi="Times New Roman" w:cs="Times New Roman"/>
+          <w:b/>
+          <w:sz w:val="22"/>
         </w:rPr>
         <w:t>.</w:t>
       </w:r>
@@ -445,21 +448,22 @@
       <w:pPr>
         <w:rPr>
           <w:rFonts w:ascii="Courier Std" w:hAnsi="Courier Std" w:cs="Times New Roman"/>
-          <w:sz w:val="24"/>
-        </w:rPr>
-      </w:pPr>
-    </w:p>
-    <w:p>
-      <w:pPr>
-        <w:rPr>
-          <w:rFonts w:ascii="Times New Roman" w:hAnsi="Times New Roman" w:cs="Times New Roman"/>
-          <w:sz w:val="24"/>
+          <w:sz w:val="22"/>
+        </w:rPr>
+      </w:pPr>
+    </w:p>
+    <w:p>
+      <w:pPr>
+        <w:rPr>
+          <w:rFonts w:ascii="Times New Roman" w:hAnsi="Times New Roman" w:cs="Times New Roman"/>
+          <w:sz w:val="22"/>
         </w:rPr>
       </w:pPr>
       <w:r>
         <w:rPr>
           <w:rFonts w:ascii="Times New Roman" w:hAnsi="Times New Roman" w:cs="Times New Roman"/>
           <w:noProof/>
+          <w:sz w:val="18"/>
           <w:lang w:eastAsia="zh-CN"/>
         </w:rPr>
         <w:drawing>
@@ -516,45 +520,38 @@
       <w:pPr>
         <w:rPr>
           <w:rFonts w:ascii="Times New Roman" w:hAnsi="Times New Roman" w:cs="Times New Roman"/>
-          <w:sz w:val="10"/>
-        </w:rPr>
-      </w:pPr>
-    </w:p>
-    <w:p>
-      <w:pPr>
-        <w:rPr>
-          <w:rFonts w:ascii="Times New Roman" w:hAnsi="Times New Roman" w:cs="Times New Roman"/>
-          <w:b/>
-          <w:sz w:val="24"/>
-        </w:rPr>
-      </w:pPr>
-      <w:r>
-        <w:rPr>
-          <w:rFonts w:ascii="Times New Roman" w:hAnsi="Times New Roman" w:cs="Times New Roman"/>
-          <w:b/>
-          <w:sz w:val="24"/>
+          <w:sz w:val="8"/>
+        </w:rPr>
+      </w:pPr>
+    </w:p>
+    <w:p>
+      <w:pPr>
+        <w:rPr>
+          <w:rFonts w:ascii="Times New Roman" w:hAnsi="Times New Roman" w:cs="Times New Roman"/>
+          <w:b/>
+          <w:sz w:val="22"/>
+        </w:rPr>
+      </w:pPr>
+      <w:r>
+        <w:rPr>
+          <w:rFonts w:ascii="Times New Roman" w:hAnsi="Times New Roman" w:cs="Times New Roman"/>
+          <w:b/>
+          <w:sz w:val="22"/>
         </w:rPr>
         <w:t>Text output in English. (</w:t>
       </w:r>
       <w:r>
         <w:rPr>
           <w:rFonts w:ascii="Courier Std" w:hAnsi="Courier Std" w:cs="Times New Roman"/>
-          <w:sz w:val="24"/>
-        </w:rPr>
-        <w:t>aesop_fox</w:t>
-      </w:r>
-      <w:r>
-        <w:rPr>
-          <w:rFonts w:ascii="Courier Std" w:hAnsi="Courier Std" w:cs="Times New Roman"/>
-          <w:sz w:val="24"/>
-        </w:rPr>
-        <w:t>_output.txt</w:t>
-      </w:r>
-      <w:r>
-        <w:rPr>
-          <w:rFonts w:ascii="Times New Roman" w:hAnsi="Times New Roman" w:cs="Times New Roman"/>
-          <w:b/>
-          <w:sz w:val="24"/>
+          <w:sz w:val="22"/>
+        </w:rPr>
+        <w:t>aesop_fox_output.txt</w:t>
+      </w:r>
+      <w:r>
+        <w:rPr>
+          <w:rFonts w:ascii="Times New Roman" w:hAnsi="Times New Roman" w:cs="Times New Roman"/>
+          <w:b/>
+          <w:sz w:val="22"/>
         </w:rPr>
         <w:t>)</w:t>
       </w:r>
@@ -564,57 +561,58 @@
         <w:rPr>
           <w:rFonts w:ascii="Times New Roman" w:hAnsi="Times New Roman" w:cs="Times New Roman"/>
           <w:b/>
-          <w:sz w:val="24"/>
-        </w:rPr>
-      </w:pPr>
-    </w:p>
-    <w:p>
-      <w:pPr>
-        <w:rPr>
-          <w:rFonts w:ascii="Times New Roman" w:hAnsi="Times New Roman" w:cs="Times New Roman"/>
-          <w:b/>
-          <w:sz w:val="24"/>
-        </w:rPr>
-      </w:pPr>
-    </w:p>
-    <w:p>
-      <w:pPr>
-        <w:rPr>
-          <w:rFonts w:ascii="Times New Roman" w:hAnsi="Times New Roman" w:cs="Times New Roman"/>
-          <w:b/>
-          <w:sz w:val="24"/>
-        </w:rPr>
-      </w:pPr>
-    </w:p>
-    <w:p>
-      <w:pPr>
-        <w:rPr>
-          <w:rFonts w:ascii="Times New Roman" w:hAnsi="Times New Roman" w:cs="Times New Roman"/>
-          <w:b/>
-          <w:sz w:val="24"/>
-        </w:rPr>
-      </w:pPr>
-    </w:p>
-    <w:p>
-      <w:pPr>
-        <w:rPr>
-          <w:rFonts w:ascii="Times New Roman" w:hAnsi="Times New Roman" w:cs="Times New Roman"/>
-          <w:b/>
-          <w:sz w:val="24"/>
-        </w:rPr>
-      </w:pPr>
-    </w:p>
-    <w:p>
-      <w:pPr>
-        <w:rPr>
-          <w:rFonts w:ascii="Times New Roman" w:hAnsi="Times New Roman" w:cs="Times New Roman"/>
-          <w:sz w:val="24"/>
+          <w:sz w:val="22"/>
+        </w:rPr>
+      </w:pPr>
+    </w:p>
+    <w:p>
+      <w:pPr>
+        <w:rPr>
+          <w:rFonts w:ascii="Times New Roman" w:hAnsi="Times New Roman" w:cs="Times New Roman"/>
+          <w:b/>
+          <w:sz w:val="22"/>
+        </w:rPr>
+      </w:pPr>
+    </w:p>
+    <w:p>
+      <w:pPr>
+        <w:rPr>
+          <w:rFonts w:ascii="Times New Roman" w:hAnsi="Times New Roman" w:cs="Times New Roman"/>
+          <w:b/>
+          <w:sz w:val="22"/>
+        </w:rPr>
+      </w:pPr>
+    </w:p>
+    <w:p>
+      <w:pPr>
+        <w:rPr>
+          <w:rFonts w:ascii="Times New Roman" w:hAnsi="Times New Roman" w:cs="Times New Roman"/>
+          <w:b/>
+          <w:sz w:val="22"/>
+        </w:rPr>
+      </w:pPr>
+    </w:p>
+    <w:p>
+      <w:pPr>
+        <w:rPr>
+          <w:rFonts w:ascii="Times New Roman" w:hAnsi="Times New Roman" w:cs="Times New Roman"/>
+          <w:b/>
+          <w:sz w:val="22"/>
+        </w:rPr>
+      </w:pPr>
+    </w:p>
+    <w:p>
+      <w:pPr>
+        <w:rPr>
+          <w:rFonts w:ascii="Times New Roman" w:hAnsi="Times New Roman" w:cs="Times New Roman"/>
+          <w:sz w:val="22"/>
         </w:rPr>
       </w:pPr>
       <w:r>
         <w:rPr>
           <w:rFonts w:ascii="Times New Roman" w:hAnsi="Times New Roman" w:cs="Times New Roman"/>
           <w:noProof/>
+          <w:sz w:val="18"/>
           <w:lang w:eastAsia="zh-CN"/>
         </w:rPr>
         <w:drawing>
@@ -671,45 +669,38 @@
       <w:pPr>
         <w:rPr>
           <w:rFonts w:ascii="Times New Roman" w:hAnsi="Times New Roman" w:cs="Times New Roman"/>
-          <w:sz w:val="10"/>
-        </w:rPr>
-      </w:pPr>
-    </w:p>
-    <w:p>
-      <w:pPr>
-        <w:rPr>
-          <w:rFonts w:ascii="Times New Roman" w:hAnsi="Times New Roman" w:cs="Times New Roman"/>
-          <w:b/>
-          <w:sz w:val="24"/>
-        </w:rPr>
-      </w:pPr>
-      <w:r>
-        <w:rPr>
-          <w:rFonts w:ascii="Times New Roman" w:hAnsi="Times New Roman" w:cs="Times New Roman"/>
-          <w:b/>
-          <w:sz w:val="24"/>
+          <w:sz w:val="8"/>
+        </w:rPr>
+      </w:pPr>
+    </w:p>
+    <w:p>
+      <w:pPr>
+        <w:rPr>
+          <w:rFonts w:ascii="Times New Roman" w:hAnsi="Times New Roman" w:cs="Times New Roman"/>
+          <w:b/>
+          <w:sz w:val="22"/>
+        </w:rPr>
+      </w:pPr>
+      <w:r>
+        <w:rPr>
+          <w:rFonts w:ascii="Times New Roman" w:hAnsi="Times New Roman" w:cs="Times New Roman"/>
+          <w:b/>
+          <w:sz w:val="22"/>
         </w:rPr>
         <w:t>Text output in Spanish. (</w:t>
       </w:r>
       <w:r>
         <w:rPr>
           <w:rFonts w:ascii="Courier Std" w:hAnsi="Courier Std" w:cs="Times New Roman"/>
-          <w:sz w:val="24"/>
-        </w:rPr>
-        <w:t>aesop_fox</w:t>
-      </w:r>
-      <w:r>
-        <w:rPr>
-          <w:rFonts w:ascii="Courier Std" w:hAnsi="Courier Std" w:cs="Times New Roman"/>
-          <w:sz w:val="24"/>
-        </w:rPr>
-        <w:t>_output_es.txt</w:t>
-      </w:r>
-      <w:r>
-        <w:rPr>
-          <w:rFonts w:ascii="Times New Roman" w:hAnsi="Times New Roman" w:cs="Times New Roman"/>
-          <w:b/>
-          <w:sz w:val="24"/>
+          <w:sz w:val="22"/>
+        </w:rPr>
+        <w:t>aesop_fox_output_es.txt</w:t>
+      </w:r>
+      <w:r>
+        <w:rPr>
+          <w:rFonts w:ascii="Times New Roman" w:hAnsi="Times New Roman" w:cs="Times New Roman"/>
+          <w:b/>
+          <w:sz w:val="22"/>
         </w:rPr>
         <w:t>)</w:t>
       </w:r>
@@ -718,205 +709,253 @@
       <w:pPr>
         <w:rPr>
           <w:rFonts w:ascii="Times New Roman" w:hAnsi="Times New Roman" w:cs="Times New Roman"/>
-          <w:sz w:val="12"/>
-        </w:rPr>
-      </w:pPr>
-    </w:p>
-    <w:p>
-      <w:pPr>
-        <w:rPr>
-          <w:rFonts w:ascii="Times New Roman" w:hAnsi="Times New Roman" w:cs="Times New Roman"/>
-          <w:sz w:val="28"/>
-        </w:rPr>
-      </w:pPr>
-    </w:p>
-    <w:p>
-      <w:pPr>
-        <w:rPr>
-          <w:rFonts w:ascii="Times New Roman" w:hAnsi="Times New Roman" w:cs="Times New Roman"/>
-          <w:sz w:val="28"/>
-        </w:rPr>
-      </w:pPr>
-    </w:p>
-    <w:p>
-      <w:pPr>
-        <w:rPr>
-          <w:rFonts w:ascii="Times New Roman" w:hAnsi="Times New Roman" w:cs="Times New Roman"/>
-          <w:sz w:val="28"/>
-        </w:rPr>
-      </w:pPr>
-    </w:p>
-    <w:p>
-      <w:pPr>
-        <w:rPr>
-          <w:rFonts w:ascii="Times New Roman" w:hAnsi="Times New Roman" w:cs="Times New Roman"/>
-          <w:sz w:val="28"/>
-        </w:rPr>
-      </w:pPr>
-    </w:p>
-    <w:p>
-      <w:pPr>
-        <w:rPr>
-          <w:rFonts w:ascii="Times New Roman" w:hAnsi="Times New Roman" w:cs="Times New Roman"/>
-          <w:sz w:val="28"/>
-        </w:rPr>
-      </w:pPr>
-    </w:p>
-    <w:p>
-      <w:pPr>
-        <w:rPr>
-          <w:rFonts w:ascii="Times New Roman" w:hAnsi="Times New Roman" w:cs="Times New Roman"/>
-          <w:sz w:val="28"/>
-        </w:rPr>
-      </w:pPr>
-    </w:p>
-    <w:p>
-      <w:pPr>
-        <w:rPr>
-          <w:rFonts w:ascii="Times New Roman" w:hAnsi="Times New Roman" w:cs="Times New Roman"/>
-          <w:sz w:val="28"/>
-        </w:rPr>
-      </w:pPr>
-    </w:p>
-    <w:p>
-      <w:pPr>
-        <w:rPr>
-          <w:rFonts w:ascii="Times New Roman" w:hAnsi="Times New Roman" w:cs="Times New Roman"/>
-          <w:sz w:val="28"/>
-        </w:rPr>
-      </w:pPr>
-    </w:p>
-    <w:p>
-      <w:pPr>
-        <w:rPr>
-          <w:rFonts w:ascii="Times New Roman" w:hAnsi="Times New Roman" w:cs="Times New Roman"/>
-          <w:sz w:val="28"/>
-        </w:rPr>
-      </w:pPr>
-    </w:p>
-    <w:p>
-      <w:pPr>
-        <w:rPr>
-          <w:rFonts w:ascii="Times New Roman" w:hAnsi="Times New Roman" w:cs="Times New Roman"/>
-          <w:sz w:val="28"/>
-        </w:rPr>
-      </w:pPr>
-    </w:p>
-    <w:p>
-      <w:pPr>
-        <w:rPr>
-          <w:rFonts w:ascii="Times New Roman" w:hAnsi="Times New Roman" w:cs="Times New Roman"/>
-          <w:sz w:val="28"/>
-        </w:rPr>
-      </w:pPr>
-    </w:p>
-    <w:p>
-      <w:pPr>
-        <w:rPr>
-          <w:rFonts w:ascii="Times New Roman" w:hAnsi="Times New Roman" w:cs="Times New Roman"/>
-          <w:sz w:val="28"/>
-        </w:rPr>
-      </w:pPr>
-    </w:p>
-    <w:p>
-      <w:pPr>
-        <w:rPr>
-          <w:rFonts w:ascii="Times New Roman" w:hAnsi="Times New Roman" w:cs="Times New Roman"/>
-          <w:sz w:val="28"/>
-        </w:rPr>
-      </w:pPr>
-    </w:p>
-    <w:p>
-      <w:pPr>
-        <w:rPr>
-          <w:rFonts w:ascii="Times New Roman" w:hAnsi="Times New Roman" w:cs="Times New Roman"/>
-          <w:sz w:val="28"/>
-        </w:rPr>
-      </w:pPr>
-    </w:p>
-    <w:p>
-      <w:pPr>
-        <w:rPr>
-          <w:rFonts w:ascii="Times New Roman" w:hAnsi="Times New Roman" w:cs="Times New Roman"/>
-          <w:sz w:val="28"/>
-        </w:rPr>
-      </w:pPr>
-    </w:p>
-    <w:p>
-      <w:pPr>
-        <w:rPr>
-          <w:rFonts w:ascii="Times New Roman" w:hAnsi="Times New Roman" w:cs="Times New Roman"/>
-          <w:sz w:val="28"/>
-        </w:rPr>
-      </w:pPr>
-    </w:p>
-    <w:p>
-      <w:pPr>
-        <w:rPr>
-          <w:rFonts w:ascii="Times New Roman" w:hAnsi="Times New Roman" w:cs="Times New Roman"/>
-          <w:sz w:val="28"/>
-        </w:rPr>
-      </w:pPr>
-    </w:p>
-    <w:p>
-      <w:pPr>
-        <w:rPr>
-          <w:rFonts w:ascii="Times New Roman" w:hAnsi="Times New Roman" w:cs="Times New Roman"/>
-          <w:sz w:val="28"/>
-        </w:rPr>
-      </w:pPr>
-    </w:p>
-    <w:p>
-      <w:pPr>
-        <w:rPr>
-          <w:rFonts w:ascii="Times New Roman" w:hAnsi="Times New Roman" w:cs="Times New Roman"/>
-          <w:sz w:val="28"/>
-        </w:rPr>
-      </w:pPr>
-    </w:p>
-    <w:p>
-      <w:pPr>
-        <w:rPr>
-          <w:rFonts w:ascii="Times New Roman" w:hAnsi="Times New Roman" w:cs="Times New Roman"/>
-          <w:sz w:val="28"/>
-        </w:rPr>
-      </w:pPr>
-    </w:p>
-    <w:p>
-      <w:pPr>
-        <w:rPr>
-          <w:rFonts w:ascii="Times New Roman" w:hAnsi="Times New Roman" w:cs="Times New Roman"/>
-          <w:sz w:val="28"/>
-        </w:rPr>
-      </w:pPr>
-    </w:p>
-    <w:p>
-      <w:pPr>
-        <w:rPr>
-          <w:rFonts w:ascii="Times New Roman" w:hAnsi="Times New Roman" w:cs="Times New Roman"/>
-          <w:sz w:val="28"/>
-        </w:rPr>
-      </w:pPr>
-    </w:p>
-    <w:p>
-      <w:pPr>
-        <w:rPr>
-          <w:rFonts w:ascii="Courier Std" w:hAnsi="Courier Std" w:cs="Times New Roman"/>
-          <w:sz w:val="28"/>
-        </w:rPr>
-      </w:pPr>
-      <w:r>
-        <w:rPr>
-          <w:rFonts w:ascii="Times New Roman" w:hAnsi="Times New Roman" w:cs="Times New Roman"/>
-          <w:b/>
-          <w:sz w:val="28"/>
+          <w:sz w:val="11"/>
+        </w:rPr>
+      </w:pPr>
+    </w:p>
+    <w:p>
+      <w:pPr>
+        <w:rPr>
+          <w:rFonts w:ascii="Times New Roman" w:hAnsi="Times New Roman" w:cs="Times New Roman"/>
+          <w:sz w:val="24"/>
+        </w:rPr>
+      </w:pPr>
+    </w:p>
+    <w:p>
+      <w:pPr>
+        <w:rPr>
+          <w:rFonts w:ascii="Times New Roman" w:hAnsi="Times New Roman" w:cs="Times New Roman"/>
+          <w:sz w:val="24"/>
+        </w:rPr>
+      </w:pPr>
+    </w:p>
+    <w:p>
+      <w:pPr>
+        <w:rPr>
+          <w:rFonts w:ascii="Times New Roman" w:hAnsi="Times New Roman" w:cs="Times New Roman"/>
+          <w:sz w:val="24"/>
+        </w:rPr>
+      </w:pPr>
+    </w:p>
+    <w:p>
+      <w:pPr>
+        <w:rPr>
+          <w:rFonts w:ascii="Times New Roman" w:hAnsi="Times New Roman" w:cs="Times New Roman"/>
+          <w:sz w:val="24"/>
+        </w:rPr>
+      </w:pPr>
+    </w:p>
+    <w:p>
+      <w:pPr>
+        <w:rPr>
+          <w:rFonts w:ascii="Times New Roman" w:hAnsi="Times New Roman" w:cs="Times New Roman"/>
+          <w:sz w:val="24"/>
+        </w:rPr>
+      </w:pPr>
+    </w:p>
+    <w:p>
+      <w:pPr>
+        <w:rPr>
+          <w:rFonts w:ascii="Times New Roman" w:hAnsi="Times New Roman" w:cs="Times New Roman"/>
+          <w:sz w:val="24"/>
+        </w:rPr>
+      </w:pPr>
+    </w:p>
+    <w:p>
+      <w:pPr>
+        <w:rPr>
+          <w:rFonts w:ascii="Times New Roman" w:hAnsi="Times New Roman" w:cs="Times New Roman"/>
+          <w:sz w:val="24"/>
+        </w:rPr>
+      </w:pPr>
+    </w:p>
+    <w:p>
+      <w:pPr>
+        <w:rPr>
+          <w:rFonts w:ascii="Times New Roman" w:hAnsi="Times New Roman" w:cs="Times New Roman"/>
+          <w:sz w:val="24"/>
+        </w:rPr>
+      </w:pPr>
+    </w:p>
+    <w:p>
+      <w:pPr>
+        <w:rPr>
+          <w:rFonts w:ascii="Times New Roman" w:hAnsi="Times New Roman" w:cs="Times New Roman"/>
+          <w:sz w:val="24"/>
+        </w:rPr>
+      </w:pPr>
+    </w:p>
+    <w:p>
+      <w:pPr>
+        <w:rPr>
+          <w:rFonts w:ascii="Times New Roman" w:hAnsi="Times New Roman" w:cs="Times New Roman"/>
+          <w:sz w:val="24"/>
+        </w:rPr>
+      </w:pPr>
+    </w:p>
+    <w:p>
+      <w:pPr>
+        <w:rPr>
+          <w:rFonts w:ascii="Times New Roman" w:hAnsi="Times New Roman" w:cs="Times New Roman"/>
+          <w:sz w:val="24"/>
+        </w:rPr>
+      </w:pPr>
+    </w:p>
+    <w:p>
+      <w:pPr>
+        <w:rPr>
+          <w:rFonts w:ascii="Times New Roman" w:hAnsi="Times New Roman" w:cs="Times New Roman"/>
+          <w:sz w:val="24"/>
+        </w:rPr>
+      </w:pPr>
+    </w:p>
+    <w:p>
+      <w:pPr>
+        <w:rPr>
+          <w:rFonts w:ascii="Times New Roman" w:hAnsi="Times New Roman" w:cs="Times New Roman"/>
+          <w:sz w:val="24"/>
+        </w:rPr>
+      </w:pPr>
+    </w:p>
+    <w:p>
+      <w:pPr>
+        <w:rPr>
+          <w:rFonts w:ascii="Times New Roman" w:hAnsi="Times New Roman" w:cs="Times New Roman"/>
+          <w:sz w:val="24"/>
+        </w:rPr>
+      </w:pPr>
+    </w:p>
+    <w:p>
+      <w:pPr>
+        <w:rPr>
+          <w:rFonts w:ascii="Times New Roman" w:hAnsi="Times New Roman" w:cs="Times New Roman"/>
+          <w:sz w:val="24"/>
+        </w:rPr>
+      </w:pPr>
+    </w:p>
+    <w:p>
+      <w:pPr>
+        <w:rPr>
+          <w:rFonts w:ascii="Times New Roman" w:hAnsi="Times New Roman" w:cs="Times New Roman"/>
+          <w:sz w:val="24"/>
+        </w:rPr>
+      </w:pPr>
+    </w:p>
+    <w:p>
+      <w:pPr>
+        <w:rPr>
+          <w:rFonts w:ascii="Times New Roman" w:hAnsi="Times New Roman" w:cs="Times New Roman"/>
+          <w:sz w:val="24"/>
+        </w:rPr>
+      </w:pPr>
+    </w:p>
+    <w:p>
+      <w:pPr>
+        <w:rPr>
+          <w:rFonts w:ascii="Times New Roman" w:hAnsi="Times New Roman" w:cs="Times New Roman"/>
+          <w:sz w:val="24"/>
+        </w:rPr>
+      </w:pPr>
+    </w:p>
+    <w:p>
+      <w:pPr>
+        <w:rPr>
+          <w:rFonts w:ascii="Times New Roman" w:hAnsi="Times New Roman" w:cs="Times New Roman"/>
+          <w:sz w:val="24"/>
+        </w:rPr>
+      </w:pPr>
+    </w:p>
+    <w:p>
+      <w:pPr>
+        <w:rPr>
+          <w:rFonts w:ascii="Times New Roman" w:hAnsi="Times New Roman" w:cs="Times New Roman"/>
+          <w:sz w:val="24"/>
+        </w:rPr>
+      </w:pPr>
+    </w:p>
+    <w:p>
+      <w:pPr>
+        <w:rPr>
+          <w:rFonts w:ascii="Times New Roman" w:hAnsi="Times New Roman" w:cs="Times New Roman"/>
+          <w:sz w:val="24"/>
+        </w:rPr>
+      </w:pPr>
+    </w:p>
+    <w:p>
+      <w:pPr>
+        <w:rPr>
+          <w:rFonts w:ascii="Times New Roman" w:hAnsi="Times New Roman" w:cs="Times New Roman"/>
+          <w:sz w:val="24"/>
+        </w:rPr>
+      </w:pPr>
+    </w:p>
+    <w:p>
+      <w:pPr>
+        <w:rPr>
+          <w:rFonts w:ascii="Times New Roman" w:hAnsi="Times New Roman" w:cs="Times New Roman"/>
+          <w:sz w:val="24"/>
+        </w:rPr>
+      </w:pPr>
+    </w:p>
+    <w:p>
+      <w:pPr>
+        <w:rPr>
+          <w:rFonts w:ascii="Times New Roman" w:hAnsi="Times New Roman" w:cs="Times New Roman"/>
+          <w:sz w:val="24"/>
+        </w:rPr>
+      </w:pPr>
+    </w:p>
+    <w:p>
+      <w:pPr>
+        <w:rPr>
+          <w:rFonts w:ascii="Times New Roman" w:hAnsi="Times New Roman" w:cs="Times New Roman"/>
+          <w:sz w:val="24"/>
+        </w:rPr>
+      </w:pPr>
+    </w:p>
+    <w:p>
+      <w:pPr>
+        <w:rPr>
+          <w:rFonts w:ascii="Times New Roman" w:hAnsi="Times New Roman" w:cs="Times New Roman"/>
+          <w:sz w:val="24"/>
+        </w:rPr>
+      </w:pPr>
+    </w:p>
+    <w:p>
+      <w:pPr>
+        <w:rPr>
+          <w:rFonts w:ascii="Times New Roman" w:hAnsi="Times New Roman" w:cs="Times New Roman"/>
+          <w:sz w:val="24"/>
+        </w:rPr>
+      </w:pPr>
+    </w:p>
+    <w:p>
+      <w:pPr>
+        <w:rPr>
+          <w:rFonts w:ascii="Times New Roman" w:hAnsi="Times New Roman" w:cs="Times New Roman"/>
+          <w:sz w:val="24"/>
+        </w:rPr>
+      </w:pPr>
+    </w:p>
+    <w:p>
+      <w:pPr>
+        <w:rPr>
+          <w:rFonts w:ascii="Courier Std" w:hAnsi="Courier Std" w:cs="Times New Roman"/>
+          <w:sz w:val="26"/>
+        </w:rPr>
+      </w:pPr>
+      <w:r>
+        <w:rPr>
+          <w:rFonts w:ascii="Times New Roman" w:hAnsi="Times New Roman" w:cs="Times New Roman"/>
+          <w:b/>
+          <w:sz w:val="24"/>
         </w:rPr>
         <w:t xml:space="preserve">2. Image 2: </w:t>
       </w:r>
       <w:r>
         <w:rPr>
           <w:rFonts w:ascii="Courier Std" w:hAnsi="Courier Std" w:cs="Times New Roman"/>
-          <w:sz w:val="28"/>
+          <w:sz w:val="26"/>
         </w:rPr>
         <w:t>hand_cat.png</w:t>
       </w:r>
@@ -924,21 +963,22 @@
     <w:p>
       <w:pPr>
         <w:rPr>
-          <w:sz w:val="10"/>
-        </w:rPr>
-      </w:pPr>
-    </w:p>
-    <w:p>
-      <w:pPr>
-        <w:rPr>
-          <w:rFonts w:ascii="Courier Std" w:hAnsi="Courier Std" w:cs="Times New Roman"/>
-          <w:sz w:val="24"/>
+          <w:sz w:val="8"/>
+        </w:rPr>
+      </w:pPr>
+    </w:p>
+    <w:p>
+      <w:pPr>
+        <w:rPr>
+          <w:rFonts w:ascii="Courier Std" w:hAnsi="Courier Std" w:cs="Times New Roman"/>
+          <w:sz w:val="22"/>
         </w:rPr>
       </w:pPr>
       <w:r>
         <w:rPr>
           <w:rFonts w:ascii="Times New Roman" w:hAnsi="Times New Roman" w:cs="Times New Roman"/>
           <w:noProof/>
+          <w:sz w:val="18"/>
           <w:lang w:eastAsia="zh-CN"/>
         </w:rPr>
         <w:drawing>
@@ -995,7 +1035,7 @@
       <w:pPr>
         <w:rPr>
           <w:rFonts w:ascii="Courier Std" w:hAnsi="Courier Std" w:cs="Times New Roman"/>
-          <w:sz w:val="10"/>
+          <w:sz w:val="8"/>
         </w:rPr>
       </w:pPr>
     </w:p>
@@ -1005,6 +1045,7 @@
         <w:rPr>
           <w:rFonts w:ascii="Times New Roman" w:hAnsi="Times New Roman" w:cs="Times New Roman"/>
           <w:noProof/>
+          <w:sz w:val="18"/>
           <w:lang w:eastAsia="zh-CN"/>
         </w:rPr>
       </w:pPr>
@@ -1012,7 +1053,7 @@
         <w:rPr>
           <w:rFonts w:ascii="Times New Roman" w:hAnsi="Times New Roman" w:cs="Times New Roman"/>
           <w:b/>
-          <w:sz w:val="24"/>
+          <w:sz w:val="22"/>
         </w:rPr>
         <w:t>Command line argument and standard out.</w:t>
       </w:r>
@@ -1023,6 +1064,7 @@
         <w:rPr>
           <w:rFonts w:ascii="Times New Roman" w:hAnsi="Times New Roman" w:cs="Times New Roman"/>
           <w:noProof/>
+          <w:sz w:val="18"/>
           <w:lang w:eastAsia="zh-CN"/>
         </w:rPr>
       </w:pPr>
@@ -1033,13 +1075,14 @@
         <w:rPr>
           <w:rFonts w:ascii="Times New Roman" w:hAnsi="Times New Roman" w:cs="Times New Roman"/>
           <w:b/>
-          <w:sz w:val="24"/>
+          <w:sz w:val="22"/>
         </w:rPr>
       </w:pPr>
       <w:r>
         <w:rPr>
           <w:rFonts w:ascii="Times New Roman" w:hAnsi="Times New Roman" w:cs="Times New Roman"/>
           <w:noProof/>
+          <w:sz w:val="18"/>
           <w:lang w:eastAsia="zh-CN"/>
         </w:rPr>
         <w:drawing>
@@ -1098,45 +1141,38 @@
         <w:rPr>
           <w:rFonts w:ascii="Times New Roman" w:hAnsi="Times New Roman" w:cs="Times New Roman"/>
           <w:b/>
-          <w:sz w:val="10"/>
-        </w:rPr>
-      </w:pPr>
-    </w:p>
-    <w:p>
-      <w:pPr>
-        <w:rPr>
-          <w:rFonts w:ascii="Times New Roman" w:hAnsi="Times New Roman" w:cs="Times New Roman"/>
-          <w:b/>
-          <w:sz w:val="24"/>
-        </w:rPr>
-      </w:pPr>
-      <w:r>
-        <w:rPr>
-          <w:rFonts w:ascii="Times New Roman" w:hAnsi="Times New Roman" w:cs="Times New Roman"/>
-          <w:b/>
-          <w:sz w:val="24"/>
+          <w:sz w:val="8"/>
+        </w:rPr>
+      </w:pPr>
+    </w:p>
+    <w:p>
+      <w:pPr>
+        <w:rPr>
+          <w:rFonts w:ascii="Times New Roman" w:hAnsi="Times New Roman" w:cs="Times New Roman"/>
+          <w:b/>
+          <w:sz w:val="22"/>
+        </w:rPr>
+      </w:pPr>
+      <w:r>
+        <w:rPr>
+          <w:rFonts w:ascii="Times New Roman" w:hAnsi="Times New Roman" w:cs="Times New Roman"/>
+          <w:b/>
+          <w:sz w:val="22"/>
         </w:rPr>
         <w:t xml:space="preserve">Original input image </w:t>
       </w:r>
       <w:r>
         <w:rPr>
           <w:rFonts w:ascii="Courier Std" w:hAnsi="Courier Std" w:cs="Times New Roman"/>
-          <w:sz w:val="24"/>
-        </w:rPr>
-        <w:t>hand_cat</w:t>
-      </w:r>
-      <w:r>
-        <w:rPr>
-          <w:rFonts w:ascii="Courier Std" w:hAnsi="Courier Std" w:cs="Times New Roman"/>
-          <w:sz w:val="24"/>
-        </w:rPr>
-        <w:t>.png</w:t>
-      </w:r>
-      <w:r>
-        <w:rPr>
-          <w:rFonts w:ascii="Times New Roman" w:hAnsi="Times New Roman" w:cs="Times New Roman"/>
-          <w:b/>
-          <w:sz w:val="24"/>
+          <w:sz w:val="22"/>
+        </w:rPr>
+        <w:t>hand_cat.png</w:t>
+      </w:r>
+      <w:r>
+        <w:rPr>
+          <w:rFonts w:ascii="Times New Roman" w:hAnsi="Times New Roman" w:cs="Times New Roman"/>
+          <w:b/>
+          <w:sz w:val="22"/>
         </w:rPr>
         <w:t>, unprocessed.</w:t>
       </w:r>
@@ -1145,21 +1181,22 @@
       <w:pPr>
         <w:rPr>
           <w:rFonts w:ascii="Courier Std" w:hAnsi="Courier Std" w:cs="Times New Roman"/>
-          <w:sz w:val="24"/>
-        </w:rPr>
-      </w:pPr>
-    </w:p>
-    <w:p>
-      <w:pPr>
-        <w:rPr>
-          <w:rFonts w:ascii="Times New Roman" w:hAnsi="Times New Roman" w:cs="Times New Roman"/>
-          <w:sz w:val="24"/>
+          <w:sz w:val="22"/>
+        </w:rPr>
+      </w:pPr>
+    </w:p>
+    <w:p>
+      <w:pPr>
+        <w:rPr>
+          <w:rFonts w:ascii="Times New Roman" w:hAnsi="Times New Roman" w:cs="Times New Roman"/>
+          <w:sz w:val="22"/>
         </w:rPr>
       </w:pPr>
       <w:r>
         <w:rPr>
           <w:rFonts w:ascii="Times New Roman" w:hAnsi="Times New Roman" w:cs="Times New Roman"/>
           <w:noProof/>
+          <w:sz w:val="18"/>
           <w:lang w:eastAsia="zh-CN"/>
         </w:rPr>
         <w:drawing>
@@ -1217,36 +1254,37 @@
         <w:rPr>
           <w:rFonts w:ascii="Times New Roman" w:hAnsi="Times New Roman" w:cs="Times New Roman"/>
           <w:b/>
-          <w:sz w:val="24"/>
-        </w:rPr>
-      </w:pPr>
-      <w:r>
-        <w:rPr>
-          <w:rFonts w:ascii="Times New Roman" w:hAnsi="Times New Roman" w:cs="Times New Roman"/>
-          <w:b/>
-          <w:sz w:val="24"/>
-        </w:rPr>
-        <w:t xml:space="preserve">Thresholded input image </w:t>
-      </w:r>
-      <w:r>
-        <w:rPr>
-          <w:rFonts w:ascii="Courier Std" w:hAnsi="Courier Std" w:cs="Times New Roman"/>
-          <w:sz w:val="24"/>
-        </w:rPr>
-        <w:t>hand_cat_thresh</w:t>
-      </w:r>
-      <w:r>
-        <w:rPr>
-          <w:rFonts w:ascii="Courier Std" w:hAnsi="Courier Std" w:cs="Times New Roman"/>
-          <w:sz w:val="24"/>
-        </w:rPr>
-        <w:t>.png</w:t>
-      </w:r>
-      <w:r>
-        <w:rPr>
-          <w:rFonts w:ascii="Times New Roman" w:hAnsi="Times New Roman" w:cs="Times New Roman"/>
-          <w:b/>
-          <w:sz w:val="24"/>
+          <w:sz w:val="22"/>
+        </w:rPr>
+      </w:pPr>
+      <w:r>
+        <w:rPr>
+          <w:rFonts w:ascii="Times New Roman" w:hAnsi="Times New Roman" w:cs="Times New Roman"/>
+          <w:b/>
+          <w:sz w:val="22"/>
+        </w:rPr>
+        <w:t>Processed</w:t>
+      </w:r>
+      <w:r>
+        <w:rPr>
+          <w:rFonts w:ascii="Times New Roman" w:hAnsi="Times New Roman" w:cs="Times New Roman"/>
+          <w:b/>
+          <w:sz w:val="22"/>
+        </w:rPr>
+        <w:t xml:space="preserve"> input image </w:t>
+      </w:r>
+      <w:r>
+        <w:rPr>
+          <w:rFonts w:ascii="Courier Std" w:hAnsi="Courier Std" w:cs="Times New Roman"/>
+          <w:sz w:val="22"/>
+        </w:rPr>
+        <w:t>hand_cat_thresh.png</w:t>
+      </w:r>
+      <w:r>
+        <w:rPr>
+          <w:rFonts w:ascii="Times New Roman" w:hAnsi="Times New Roman" w:cs="Times New Roman"/>
+          <w:b/>
+          <w:sz w:val="22"/>
         </w:rPr>
         <w:t>.</w:t>
       </w:r>
@@ -1255,30 +1293,30 @@
       <w:pPr>
         <w:rPr>
           <w:rFonts w:ascii="Courier Std" w:hAnsi="Courier Std" w:cs="Times New Roman"/>
-          <w:sz w:val="24"/>
-        </w:rPr>
-      </w:pPr>
-    </w:p>
-    <w:p>
-      <w:pPr>
-        <w:rPr>
-          <w:rFonts w:ascii="Courier Std" w:hAnsi="Courier Std" w:cs="Times New Roman"/>
-          <w:sz w:val="24"/>
-        </w:rPr>
-      </w:pPr>
-    </w:p>
-    <w:p>
-      <w:pPr>
-        <w:rPr>
-          <w:rFonts w:ascii="Times New Roman" w:hAnsi="Times New Roman" w:cs="Times New Roman"/>
-          <w:sz w:val="24"/>
+          <w:sz w:val="22"/>
+        </w:rPr>
+      </w:pPr>
+    </w:p>
+    <w:p>
+      <w:pPr>
+        <w:rPr>
+          <w:rFonts w:ascii="Courier Std" w:hAnsi="Courier Std" w:cs="Times New Roman"/>
+          <w:sz w:val="22"/>
+        </w:rPr>
+      </w:pPr>
+    </w:p>
+    <w:p>
+      <w:pPr>
+        <w:rPr>
+          <w:rFonts w:ascii="Times New Roman" w:hAnsi="Times New Roman" w:cs="Times New Roman"/>
+          <w:sz w:val="22"/>
         </w:rPr>
       </w:pPr>
       <w:r>
         <w:rPr>
           <w:rFonts w:ascii="Courier Std" w:hAnsi="Courier Std" w:cs="Times New Roman"/>
           <w:noProof/>
-          <w:sz w:val="24"/>
+          <w:sz w:val="22"/>
           <w:lang w:eastAsia="zh-CN"/>
         </w:rPr>
         <w:drawing>
@@ -1335,37 +1373,37 @@
       <w:pPr>
         <w:rPr>
           <w:rFonts w:ascii="Times New Roman" w:hAnsi="Times New Roman" w:cs="Times New Roman"/>
-          <w:sz w:val="10"/>
-        </w:rPr>
-      </w:pPr>
-    </w:p>
-    <w:p>
-      <w:pPr>
-        <w:rPr>
-          <w:rFonts w:ascii="Times New Roman" w:hAnsi="Times New Roman" w:cs="Times New Roman"/>
-          <w:b/>
-          <w:sz w:val="24"/>
-        </w:rPr>
-      </w:pPr>
-      <w:r>
-        <w:rPr>
-          <w:rFonts w:ascii="Times New Roman" w:hAnsi="Times New Roman" w:cs="Times New Roman"/>
-          <w:b/>
-          <w:sz w:val="24"/>
+          <w:sz w:val="8"/>
+        </w:rPr>
+      </w:pPr>
+    </w:p>
+    <w:p>
+      <w:pPr>
+        <w:rPr>
+          <w:rFonts w:ascii="Times New Roman" w:hAnsi="Times New Roman" w:cs="Times New Roman"/>
+          <w:b/>
+          <w:sz w:val="22"/>
+        </w:rPr>
+      </w:pPr>
+      <w:r>
+        <w:rPr>
+          <w:rFonts w:ascii="Times New Roman" w:hAnsi="Times New Roman" w:cs="Times New Roman"/>
+          <w:b/>
+          <w:sz w:val="22"/>
         </w:rPr>
         <w:t>Text output in English. (</w:t>
       </w:r>
       <w:r>
         <w:rPr>
           <w:rFonts w:ascii="Courier Std" w:hAnsi="Courier Std" w:cs="Times New Roman"/>
-          <w:sz w:val="24"/>
+          <w:sz w:val="22"/>
         </w:rPr>
         <w:t>hand_cat</w:t>
       </w:r>
       <w:r>
         <w:rPr>
           <w:rFonts w:ascii="Courier Std" w:hAnsi="Courier Std" w:cs="Times New Roman"/>
-          <w:sz w:val="24"/>
+          <w:sz w:val="22"/>
         </w:rPr>
         <w:t>_output.txt</w:t>
       </w:r>
@@ -1373,7 +1411,7 @@
         <w:rPr>
           <w:rFonts w:ascii="Times New Roman" w:hAnsi="Times New Roman" w:cs="Times New Roman"/>
           <w:b/>
-          <w:sz w:val="24"/>
+          <w:sz w:val="22"/>
         </w:rPr>
         <w:t>)</w:t>
       </w:r>
@@ -1383,49 +1421,65 @@
         <w:rPr>
           <w:rFonts w:ascii="Times New Roman" w:hAnsi="Times New Roman" w:cs="Times New Roman"/>
           <w:b/>
-          <w:sz w:val="24"/>
-        </w:rPr>
-      </w:pPr>
-    </w:p>
-    <w:p>
-      <w:pPr>
-        <w:rPr>
-          <w:rFonts w:ascii="Times New Roman" w:hAnsi="Times New Roman" w:cs="Times New Roman"/>
-          <w:b/>
-          <w:sz w:val="24"/>
-        </w:rPr>
-      </w:pPr>
-    </w:p>
-    <w:p>
-      <w:pPr>
-        <w:rPr>
-          <w:rFonts w:ascii="Times New Roman" w:hAnsi="Times New Roman" w:cs="Times New Roman"/>
-          <w:b/>
-          <w:sz w:val="24"/>
-        </w:rPr>
-      </w:pPr>
-      <w:bookmarkStart w:id="0" w:name="_GoBack"/>
-      <w:bookmarkEnd w:id="0"/>
-    </w:p>
-    <w:p>
-      <w:pPr>
-        <w:rPr>
-          <w:rFonts w:ascii="Courier Std" w:hAnsi="Courier Std" w:cs="Times New Roman"/>
-          <w:sz w:val="28"/>
-        </w:rPr>
-      </w:pPr>
-      <w:r>
-        <w:rPr>
-          <w:rFonts w:ascii="Times New Roman" w:hAnsi="Times New Roman" w:cs="Times New Roman"/>
-          <w:b/>
-          <w:sz w:val="28"/>
+          <w:sz w:val="22"/>
+        </w:rPr>
+      </w:pPr>
+    </w:p>
+    <w:p>
+      <w:pPr>
+        <w:rPr>
+          <w:rFonts w:ascii="Times New Roman" w:hAnsi="Times New Roman" w:cs="Times New Roman"/>
+          <w:b/>
+          <w:sz w:val="22"/>
+        </w:rPr>
+      </w:pPr>
+    </w:p>
+    <w:p>
+      <w:pPr>
+        <w:rPr>
+          <w:rFonts w:ascii="Times New Roman" w:hAnsi="Times New Roman" w:cs="Times New Roman"/>
+          <w:b/>
+          <w:sz w:val="22"/>
+        </w:rPr>
+      </w:pPr>
+    </w:p>
+    <w:p>
+      <w:pPr>
+        <w:rPr>
+          <w:rFonts w:ascii="Times New Roman" w:hAnsi="Times New Roman" w:cs="Times New Roman"/>
+          <w:b/>
+          <w:sz w:val="24"/>
+        </w:rPr>
+      </w:pPr>
+    </w:p>
+    <w:p>
+      <w:pPr>
+        <w:rPr>
+          <w:rFonts w:ascii="Times New Roman" w:hAnsi="Times New Roman" w:cs="Times New Roman"/>
+          <w:b/>
+          <w:sz w:val="24"/>
+        </w:rPr>
+      </w:pPr>
+    </w:p>
+    <w:p>
+      <w:pPr>
+        <w:rPr>
+          <w:rFonts w:ascii="Courier Std" w:hAnsi="Courier Std" w:cs="Times New Roman"/>
+          <w:sz w:val="26"/>
+        </w:rPr>
+      </w:pPr>
+      <w:r>
+        <w:rPr>
+          <w:rFonts w:ascii="Times New Roman" w:hAnsi="Times New Roman" w:cs="Times New Roman"/>
+          <w:b/>
+          <w:sz w:val="24"/>
         </w:rPr>
         <w:t xml:space="preserve">3. Image 3: </w:t>
       </w:r>
       <w:r>
         <w:rPr>
           <w:rFonts w:ascii="Courier Std" w:hAnsi="Courier Std" w:cs="Times New Roman"/>
-          <w:sz w:val="28"/>
+          <w:sz w:val="26"/>
         </w:rPr>
         <w:t>obama2.png</w:t>
       </w:r>
@@ -1433,21 +1487,22 @@
     <w:p>
       <w:pPr>
         <w:rPr>
-          <w:sz w:val="8"/>
-        </w:rPr>
-      </w:pPr>
-    </w:p>
-    <w:p>
-      <w:pPr>
-        <w:rPr>
-          <w:rFonts w:ascii="Courier Std" w:hAnsi="Courier Std" w:cs="Times New Roman"/>
-          <w:sz w:val="24"/>
+          <w:sz w:val="6"/>
+        </w:rPr>
+      </w:pPr>
+    </w:p>
+    <w:p>
+      <w:pPr>
+        <w:rPr>
+          <w:rFonts w:ascii="Courier Std" w:hAnsi="Courier Std" w:cs="Times New Roman"/>
+          <w:sz w:val="22"/>
         </w:rPr>
       </w:pPr>
       <w:r>
         <w:rPr>
           <w:rFonts w:ascii="Times New Roman" w:hAnsi="Times New Roman" w:cs="Times New Roman"/>
           <w:noProof/>
+          <w:sz w:val="18"/>
           <w:lang w:eastAsia="zh-CN"/>
         </w:rPr>
         <w:drawing>
@@ -1504,7 +1559,7 @@
       <w:pPr>
         <w:rPr>
           <w:rFonts w:ascii="Courier Std" w:hAnsi="Courier Std" w:cs="Times New Roman"/>
-          <w:sz w:val="6"/>
+          <w:sz w:val="8"/>
         </w:rPr>
       </w:pPr>
     </w:p>
@@ -1514,6 +1569,7 @@
         <w:rPr>
           <w:rFonts w:ascii="Times New Roman" w:hAnsi="Times New Roman" w:cs="Times New Roman"/>
           <w:noProof/>
+          <w:sz w:val="18"/>
           <w:lang w:eastAsia="zh-CN"/>
         </w:rPr>
       </w:pPr>
@@ -1521,7 +1577,7 @@
         <w:rPr>
           <w:rFonts w:ascii="Times New Roman" w:hAnsi="Times New Roman" w:cs="Times New Roman"/>
           <w:b/>
-          <w:sz w:val="24"/>
+          <w:sz w:val="22"/>
         </w:rPr>
         <w:t>Command line argument and standard out.</w:t>
       </w:r>
@@ -1532,6 +1588,7 @@
         <w:rPr>
           <w:rFonts w:ascii="Times New Roman" w:hAnsi="Times New Roman" w:cs="Times New Roman"/>
           <w:noProof/>
+          <w:sz w:val="18"/>
           <w:lang w:eastAsia="zh-CN"/>
         </w:rPr>
       </w:pPr>
@@ -1542,13 +1599,14 @@
         <w:rPr>
           <w:rFonts w:ascii="Times New Roman" w:hAnsi="Times New Roman" w:cs="Times New Roman"/>
           <w:b/>
-          <w:sz w:val="24"/>
+          <w:sz w:val="22"/>
         </w:rPr>
       </w:pPr>
       <w:r>
         <w:rPr>
           <w:rFonts w:ascii="Times New Roman" w:hAnsi="Times New Roman" w:cs="Times New Roman"/>
           <w:noProof/>
+          <w:sz w:val="18"/>
           <w:lang w:eastAsia="zh-CN"/>
         </w:rPr>
         <w:drawing>
@@ -1607,44 +1665,37 @@
         <w:rPr>
           <w:rFonts w:ascii="Times New Roman" w:hAnsi="Times New Roman" w:cs="Times New Roman"/>
           <w:b/>
-          <w:sz w:val="6"/>
-        </w:rPr>
-      </w:pPr>
-    </w:p>
-    <w:p>
-      <w:pPr>
-        <w:rPr>
-          <w:rFonts w:ascii="Courier Std" w:hAnsi="Courier Std" w:cs="Times New Roman"/>
-          <w:sz w:val="24"/>
-        </w:rPr>
-      </w:pPr>
-      <w:r>
-        <w:rPr>
-          <w:rFonts w:ascii="Times New Roman" w:hAnsi="Times New Roman" w:cs="Times New Roman"/>
-          <w:b/>
-          <w:sz w:val="24"/>
+          <w:sz w:val="4"/>
+        </w:rPr>
+      </w:pPr>
+    </w:p>
+    <w:p>
+      <w:pPr>
+        <w:rPr>
+          <w:rFonts w:ascii="Courier Std" w:hAnsi="Courier Std" w:cs="Times New Roman"/>
+          <w:sz w:val="22"/>
+        </w:rPr>
+      </w:pPr>
+      <w:r>
+        <w:rPr>
+          <w:rFonts w:ascii="Times New Roman" w:hAnsi="Times New Roman" w:cs="Times New Roman"/>
+          <w:b/>
+          <w:sz w:val="22"/>
         </w:rPr>
         <w:t xml:space="preserve">Original input image </w:t>
       </w:r>
       <w:r>
         <w:rPr>
           <w:rFonts w:ascii="Courier Std" w:hAnsi="Courier Std" w:cs="Times New Roman"/>
-          <w:sz w:val="24"/>
-        </w:rPr>
-        <w:t>obama2</w:t>
-      </w:r>
-      <w:r>
-        <w:rPr>
-          <w:rFonts w:ascii="Courier Std" w:hAnsi="Courier Std" w:cs="Times New Roman"/>
-          <w:sz w:val="24"/>
-        </w:rPr>
-        <w:t>.png</w:t>
-      </w:r>
-      <w:r>
-        <w:rPr>
-          <w:rFonts w:ascii="Times New Roman" w:hAnsi="Times New Roman" w:cs="Times New Roman"/>
-          <w:b/>
-          <w:sz w:val="24"/>
+          <w:sz w:val="22"/>
+        </w:rPr>
+        <w:t>obama2.png</w:t>
+      </w:r>
+      <w:r>
+        <w:rPr>
+          <w:rFonts w:ascii="Times New Roman" w:hAnsi="Times New Roman" w:cs="Times New Roman"/>
+          <w:b/>
+          <w:sz w:val="22"/>
         </w:rPr>
         <w:t>, unprocessed.</w:t>
       </w:r>
@@ -1654,6 +1705,7 @@
         <w:rPr>
           <w:rFonts w:ascii="Times New Roman" w:hAnsi="Times New Roman" w:cs="Times New Roman"/>
           <w:noProof/>
+          <w:sz w:val="18"/>
           <w:lang w:eastAsia="zh-CN"/>
         </w:rPr>
       </w:pPr>
@@ -1662,13 +1714,14 @@
       <w:pPr>
         <w:rPr>
           <w:rFonts w:ascii="Times New Roman" w:hAnsi="Times New Roman" w:cs="Times New Roman"/>
-          <w:sz w:val="24"/>
+          <w:sz w:val="22"/>
         </w:rPr>
       </w:pPr>
       <w:r>
         <w:rPr>
           <w:rFonts w:ascii="Times New Roman" w:hAnsi="Times New Roman" w:cs="Times New Roman"/>
           <w:noProof/>
+          <w:sz w:val="18"/>
           <w:lang w:eastAsia="zh-CN"/>
         </w:rPr>
         <w:drawing>
@@ -1726,69 +1779,80 @@
         <w:rPr>
           <w:rFonts w:ascii="Times New Roman" w:hAnsi="Times New Roman" w:cs="Times New Roman"/>
           <w:b/>
-          <w:sz w:val="6"/>
-        </w:rPr>
-      </w:pPr>
-    </w:p>
-    <w:p>
-      <w:pPr>
-        <w:rPr>
-          <w:rFonts w:ascii="Times New Roman" w:hAnsi="Times New Roman" w:cs="Times New Roman"/>
-          <w:b/>
-          <w:sz w:val="24"/>
-        </w:rPr>
-      </w:pPr>
-      <w:r>
-        <w:rPr>
-          <w:rFonts w:ascii="Times New Roman" w:hAnsi="Times New Roman" w:cs="Times New Roman"/>
-          <w:b/>
-          <w:sz w:val="24"/>
-        </w:rPr>
-        <w:t xml:space="preserve">Thresholded input image </w:t>
-      </w:r>
-      <w:r>
-        <w:rPr>
-          <w:rFonts w:ascii="Courier Std" w:hAnsi="Courier Std" w:cs="Times New Roman"/>
-          <w:sz w:val="24"/>
-        </w:rPr>
-        <w:t>obama2_thresh</w:t>
-      </w:r>
-      <w:r>
-        <w:rPr>
-          <w:rFonts w:ascii="Courier Std" w:hAnsi="Courier Std" w:cs="Times New Roman"/>
-          <w:sz w:val="24"/>
-        </w:rPr>
-        <w:t>.png</w:t>
-      </w:r>
-      <w:r>
-        <w:rPr>
-          <w:rFonts w:ascii="Times New Roman" w:hAnsi="Times New Roman" w:cs="Times New Roman"/>
-          <w:b/>
-          <w:sz w:val="24"/>
+          <w:sz w:val="4"/>
+        </w:rPr>
+      </w:pPr>
+    </w:p>
+    <w:p>
+      <w:pPr>
+        <w:rPr>
+          <w:rFonts w:ascii="Times New Roman" w:hAnsi="Times New Roman" w:cs="Times New Roman"/>
+          <w:b/>
+          <w:sz w:val="22"/>
+        </w:rPr>
+      </w:pPr>
+      <w:r>
+        <w:rPr>
+          <w:rFonts w:ascii="Times New Roman" w:hAnsi="Times New Roman" w:cs="Times New Roman"/>
+          <w:b/>
+          <w:sz w:val="22"/>
+        </w:rPr>
+        <w:t>Processed</w:t>
+      </w:r>
+      <w:r>
+        <w:rPr>
+          <w:rFonts w:ascii="Times New Roman" w:hAnsi="Times New Roman" w:cs="Times New Roman"/>
+          <w:b/>
+          <w:sz w:val="22"/>
+        </w:rPr>
+        <w:t xml:space="preserve"> </w:t>
+      </w:r>
+      <w:r>
+        <w:rPr>
+          <w:rFonts w:ascii="Times New Roman" w:hAnsi="Times New Roman" w:cs="Times New Roman"/>
+          <w:b/>
+          <w:sz w:val="22"/>
+        </w:rPr>
+        <w:t xml:space="preserve">input image </w:t>
+      </w:r>
+      <w:r>
+        <w:rPr>
+          <w:rFonts w:ascii="Courier Std" w:hAnsi="Courier Std" w:cs="Times New Roman"/>
+          <w:sz w:val="22"/>
+        </w:rPr>
+        <w:t>obama2_thresh.png</w:t>
+      </w:r>
+      <w:r>
+        <w:rPr>
+          <w:rFonts w:ascii="Times New Roman" w:hAnsi="Times New Roman" w:cs="Times New Roman"/>
+          <w:b/>
+          <w:sz w:val="22"/>
         </w:rPr>
         <w:t>.</w:t>
       </w:r>
-    </w:p>
-    <w:p>
-      <w:pPr>
-        <w:rPr>
-          <w:rFonts w:ascii="Courier Std" w:hAnsi="Courier Std" w:cs="Times New Roman"/>
-          <w:sz w:val="18"/>
-        </w:rPr>
-      </w:pPr>
-    </w:p>
-    <w:p>
-      <w:pPr>
-        <w:rPr>
-          <w:rFonts w:ascii="Times New Roman" w:hAnsi="Times New Roman" w:cs="Times New Roman"/>
-          <w:sz w:val="24"/>
+      <w:bookmarkStart w:id="0" w:name="_GoBack"/>
+      <w:bookmarkEnd w:id="0"/>
+    </w:p>
+    <w:p>
+      <w:pPr>
+        <w:rPr>
+          <w:rFonts w:ascii="Courier Std" w:hAnsi="Courier Std" w:cs="Times New Roman"/>
+          <w:sz w:val="16"/>
+        </w:rPr>
+      </w:pPr>
+    </w:p>
+    <w:p>
+      <w:pPr>
+        <w:rPr>
+          <w:rFonts w:ascii="Times New Roman" w:hAnsi="Times New Roman" w:cs="Times New Roman"/>
+          <w:sz w:val="22"/>
         </w:rPr>
       </w:pPr>
       <w:r>
         <w:rPr>
           <w:rFonts w:ascii="Courier Std" w:hAnsi="Courier Std" w:cs="Times New Roman"/>
           <w:noProof/>
-          <w:sz w:val="24"/>
+          <w:sz w:val="22"/>
           <w:lang w:eastAsia="zh-CN"/>
         </w:rPr>
         <w:drawing>
@@ -1845,30 +1909,30 @@
       <w:pPr>
         <w:rPr>
           <w:rFonts w:ascii="Times New Roman" w:hAnsi="Times New Roman" w:cs="Times New Roman"/>
-          <w:sz w:val="10"/>
-        </w:rPr>
-      </w:pPr>
-    </w:p>
-    <w:p>
-      <w:pPr>
-        <w:rPr>
-          <w:rFonts w:ascii="Times New Roman" w:hAnsi="Times New Roman" w:cs="Times New Roman"/>
-          <w:b/>
-          <w:sz w:val="24"/>
-        </w:rPr>
-      </w:pPr>
-      <w:r>
-        <w:rPr>
-          <w:rFonts w:ascii="Times New Roman" w:hAnsi="Times New Roman" w:cs="Times New Roman"/>
-          <w:b/>
-          <w:sz w:val="24"/>
+          <w:sz w:val="8"/>
+        </w:rPr>
+      </w:pPr>
+    </w:p>
+    <w:p>
+      <w:pPr>
+        <w:rPr>
+          <w:rFonts w:ascii="Times New Roman" w:hAnsi="Times New Roman" w:cs="Times New Roman"/>
+          <w:b/>
+          <w:sz w:val="22"/>
+        </w:rPr>
+      </w:pPr>
+      <w:r>
+        <w:rPr>
+          <w:rFonts w:ascii="Times New Roman" w:hAnsi="Times New Roman" w:cs="Times New Roman"/>
+          <w:b/>
+          <w:sz w:val="22"/>
         </w:rPr>
         <w:t>Text output in English. (</w:t>
       </w:r>
       <w:r>
         <w:rPr>
           <w:rFonts w:ascii="Courier Std" w:hAnsi="Courier Std" w:cs="Times New Roman"/>
-          <w:sz w:val="24"/>
+          <w:sz w:val="22"/>
         </w:rPr>
         <w:t>obama2_output.txt</w:t>
       </w:r>
@@ -1876,7 +1940,7 @@
         <w:rPr>
           <w:rFonts w:ascii="Times New Roman" w:hAnsi="Times New Roman" w:cs="Times New Roman"/>
           <w:b/>
-          <w:sz w:val="24"/>
+          <w:sz w:val="22"/>
         </w:rPr>
         <w:t>)</w:t>
       </w:r>

</xml_diff>